<commit_message>
final push before deployment
</commit_message>
<xml_diff>
--- a/wmx.docx
+++ b/wmx.docx
@@ -127,25 +127,7 @@
           <w:szCs w:val="24"/>
           <w:lang w:val="en-GB"/>
         </w:rPr>
-        <w:t xml:space="preserve">Installation and importation of essential libraries, packages, and ML frameworks for data manipulation, analysis, wrangling, and cleansing of the dataset. This includes frameworks for data handling (e.g., Pandas), numerical computations (e.g., NumPy), visualization (e.g., Matplotlib, Seaborn), and ML algorithms (e.g., </w:t>
-      </w:r>
-      <w:r>
-        <w:rPr>
-          <w:rFonts w:ascii="Times New Roman" w:hAnsi="Times New Roman" w:cs="Times New Roman"/>
-          <w:sz w:val="24"/>
-          <w:szCs w:val="24"/>
-          <w:lang w:val="en-GB"/>
-        </w:rPr>
-        <w:t>SciKit</w:t>
-      </w:r>
-      <w:r>
-        <w:rPr>
-          <w:rFonts w:ascii="Times New Roman" w:hAnsi="Times New Roman" w:cs="Times New Roman"/>
-          <w:sz w:val="24"/>
-          <w:szCs w:val="24"/>
-          <w:lang w:val="en-GB"/>
-        </w:rPr>
-        <w:t>-learn).</w:t>
+        <w:t>Installation and importation of essential libraries, packages, and ML frameworks for data manipulation, analysis, wrangling, and cleansing of the dataset. This includes frameworks for data handling (e.g., Pandas), numerical computations (e.g., NumPy), visualization (e.g., Matplotlib, Seaborn), and ML algorithms (e.g., SciKit-learn).</w:t>
       </w:r>
     </w:p>
     <w:p>
@@ -602,59 +584,28 @@
           <w:szCs w:val="24"/>
           <w:lang w:val="en-GB"/>
         </w:rPr>
-        <w:t xml:space="preserve">3.1 </w:t>
-      </w:r>
-      <w:r>
-        <w:rPr>
-          <w:rFonts w:ascii="Times New Roman" w:hAnsi="Times New Roman" w:cs="Times New Roman"/>
-          <w:b/>
-          <w:bCs/>
-          <w:sz w:val="24"/>
-          <w:szCs w:val="24"/>
-          <w:lang w:val="en-GB"/>
-        </w:rPr>
-        <w:t>Library Setup and Framework Implementation</w:t>
-      </w:r>
-      <w:r>
-        <w:rPr>
-          <w:rFonts w:ascii="Times New Roman" w:hAnsi="Times New Roman" w:cs="Times New Roman"/>
-          <w:b/>
-          <w:bCs/>
-          <w:sz w:val="24"/>
-          <w:szCs w:val="24"/>
-          <w:lang w:val="en-GB"/>
-        </w:rPr>
-        <w:t xml:space="preserve"> </w:t>
-      </w:r>
-    </w:p>
-    <w:p>
-      <w:pPr>
-        <w:spacing w:line="360" w:lineRule="auto"/>
-        <w:jc w:val="both"/>
-        <w:rPr>
-          <w:rFonts w:ascii="Times New Roman" w:hAnsi="Times New Roman" w:cs="Times New Roman"/>
-          <w:sz w:val="24"/>
-          <w:szCs w:val="24"/>
-          <w:lang w:val="en-GB"/>
-        </w:rPr>
-      </w:pPr>
-      <w:r>
-        <w:rPr>
-          <w:rFonts w:ascii="Times New Roman" w:hAnsi="Times New Roman" w:cs="Times New Roman"/>
-          <w:sz w:val="24"/>
-          <w:szCs w:val="24"/>
-          <w:lang w:val="en-GB"/>
-        </w:rPr>
-        <w:t>The entire process was executed using the Python programming language. The table provided outlines the diverse packages and modules utilized at each stage of the process.</w:t>
-      </w:r>
-      <w:r>
-        <w:rPr>
-          <w:rFonts w:ascii="Times New Roman" w:hAnsi="Times New Roman" w:cs="Times New Roman"/>
-          <w:sz w:val="24"/>
-          <w:szCs w:val="24"/>
-          <w:lang w:val="en-GB"/>
-        </w:rPr>
-        <w:t xml:space="preserve"> </w:t>
+        <w:t xml:space="preserve">3.1 Library Setup and Framework Implementation </w:t>
+      </w:r>
+    </w:p>
+    <w:p>
+      <w:pPr>
+        <w:spacing w:line="360" w:lineRule="auto"/>
+        <w:jc w:val="both"/>
+        <w:rPr>
+          <w:rFonts w:ascii="Times New Roman" w:hAnsi="Times New Roman" w:cs="Times New Roman"/>
+          <w:sz w:val="24"/>
+          <w:szCs w:val="24"/>
+          <w:lang w:val="en-GB"/>
+        </w:rPr>
+      </w:pPr>
+      <w:r>
+        <w:rPr>
+          <w:rFonts w:ascii="Times New Roman" w:hAnsi="Times New Roman" w:cs="Times New Roman"/>
+          <w:sz w:val="24"/>
+          <w:szCs w:val="24"/>
+          <w:lang w:val="en-GB"/>
+        </w:rPr>
+        <w:t xml:space="preserve">The entire process was executed using the Python programming language. The table provided outlines the diverse packages and modules utilized at each stage of the process. </w:t>
       </w:r>
     </w:p>
     <w:tbl>
@@ -898,7 +849,6 @@
                 <w:lang w:val="en-GB"/>
               </w:rPr>
             </w:pPr>
-            <w:proofErr w:type="gramStart"/>
             <w:r>
               <w:rPr>
                 <w:rFonts w:ascii="Times New Roman" w:hAnsi="Times New Roman" w:cs="Times New Roman"/>
@@ -908,7 +858,6 @@
               </w:rPr>
               <w:t>sv.analyze</w:t>
             </w:r>
-            <w:proofErr w:type="gramEnd"/>
             <w:r>
               <w:rPr>
                 <w:rFonts w:ascii="Times New Roman" w:hAnsi="Times New Roman" w:cs="Times New Roman"/>
@@ -936,7 +885,27 @@
                 <w:szCs w:val="24"/>
                 <w:lang w:val="en-GB"/>
               </w:rPr>
-              <w:t>), sv.compare() (compare)</w:t>
+              <w:t xml:space="preserve">), </w:t>
+            </w:r>
+            <w:proofErr w:type="gramStart"/>
+            <w:r>
+              <w:rPr>
+                <w:rFonts w:ascii="Times New Roman" w:hAnsi="Times New Roman" w:cs="Times New Roman"/>
+                <w:sz w:val="24"/>
+                <w:szCs w:val="24"/>
+                <w:lang w:val="en-GB"/>
+              </w:rPr>
+              <w:t>sv.compare</w:t>
+            </w:r>
+            <w:proofErr w:type="gramEnd"/>
+            <w:r>
+              <w:rPr>
+                <w:rFonts w:ascii="Times New Roman" w:hAnsi="Times New Roman" w:cs="Times New Roman"/>
+                <w:sz w:val="24"/>
+                <w:szCs w:val="24"/>
+                <w:lang w:val="en-GB"/>
+              </w:rPr>
+              <w:t>() (compare)</w:t>
             </w:r>
           </w:p>
         </w:tc>
@@ -1172,16 +1141,7 @@
                 <w:szCs w:val="24"/>
                 <w:lang w:val="en-GB"/>
               </w:rPr>
-              <w:t>plt (plotting functions</w:t>
-            </w:r>
-            <w:r>
-              <w:rPr>
-                <w:rFonts w:ascii="Times New Roman" w:hAnsi="Times New Roman" w:cs="Times New Roman"/>
-                <w:sz w:val="24"/>
-                <w:szCs w:val="24"/>
-                <w:lang w:val="en-GB"/>
-              </w:rPr>
-              <w:t>), plb (plotting), gridspec (plotting)</w:t>
+              <w:t>plt (plotting functions), plb (plotting), gridspec (plotting)</w:t>
             </w:r>
           </w:p>
           <w:p>
@@ -2022,16 +1982,7 @@
           <w:szCs w:val="24"/>
           <w:lang w:val="en-GB"/>
         </w:rPr>
-        <w:t>Sweetviz and Dtale were employed to generate a comprehensive data profile for the dataset, compiling statistical insights, visualizations, and interactive summaries. This detailed profile was then exported and saved as an HTML file, encapsulating the dataset's descriptive statistics, distributions, missing values, correlations, and graphical representations for in-depth analysis and future reference.</w:t>
-      </w:r>
-      <w:r>
-        <w:rPr>
-          <w:rFonts w:ascii="Times New Roman" w:hAnsi="Times New Roman" w:cs="Times New Roman"/>
-          <w:sz w:val="24"/>
-          <w:szCs w:val="24"/>
-          <w:lang w:val="en-GB"/>
-        </w:rPr>
-        <w:t xml:space="preserve"> </w:t>
+        <w:t xml:space="preserve">Sweetviz and Dtale were employed to generate a comprehensive data profile for the dataset, compiling statistical insights, visualizations, and interactive summaries. This detailed profile was then exported and saved as an HTML file, encapsulating the dataset's descriptive statistics, distributions, missing values, correlations, and graphical representations for in-depth analysis and future reference. </w:t>
       </w:r>
     </w:p>
     <w:p>
@@ -2331,17 +2282,7 @@
           <w:szCs w:val="24"/>
           <w:lang w:val="en-GB"/>
         </w:rPr>
-        <w:t>3.3.1</w:t>
-      </w:r>
-      <w:r>
-        <w:rPr>
-          <w:rFonts w:ascii="Times New Roman" w:hAnsi="Times New Roman" w:cs="Times New Roman"/>
-          <w:b/>
-          <w:sz w:val="24"/>
-          <w:szCs w:val="24"/>
-          <w:lang w:val="en-GB"/>
-        </w:rPr>
-        <w:t xml:space="preserve"> Addressing Missing and Duplicated Values</w:t>
+        <w:t>3.3.1 Addressing Missing and Duplicated Values</w:t>
       </w:r>
     </w:p>
     <w:p>
@@ -2386,17 +2327,7 @@
           <w:szCs w:val="24"/>
           <w:lang w:val="en-GB"/>
         </w:rPr>
-        <w:t>3.3.2</w:t>
-      </w:r>
-      <w:r>
-        <w:rPr>
-          <w:rFonts w:ascii="Times New Roman" w:hAnsi="Times New Roman" w:cs="Times New Roman"/>
-          <w:b/>
-          <w:sz w:val="24"/>
-          <w:szCs w:val="24"/>
-          <w:lang w:val="en-GB"/>
-        </w:rPr>
-        <w:t xml:space="preserve"> Handling Anomalies</w:t>
+        <w:t>3.3.2 Handling Anomalies</w:t>
       </w:r>
     </w:p>
     <w:p>
@@ -2441,17 +2372,7 @@
           <w:szCs w:val="24"/>
           <w:lang w:val="en-GB"/>
         </w:rPr>
-        <w:t>3.3.3</w:t>
-      </w:r>
-      <w:r>
-        <w:rPr>
-          <w:rFonts w:ascii="Times New Roman" w:hAnsi="Times New Roman" w:cs="Times New Roman"/>
-          <w:b/>
-          <w:sz w:val="24"/>
-          <w:szCs w:val="24"/>
-          <w:lang w:val="en-GB"/>
-        </w:rPr>
-        <w:t xml:space="preserve"> Standardizing Categorical Data</w:t>
+        <w:t>3.3.3 Standardizing Categorical Data</w:t>
       </w:r>
     </w:p>
     <w:p>
@@ -2555,17 +2476,7 @@
           <w:szCs w:val="24"/>
           <w:lang w:val="en-GB"/>
         </w:rPr>
-        <w:t>3.3.4</w:t>
-      </w:r>
-      <w:r>
-        <w:rPr>
-          <w:rFonts w:ascii="Times New Roman" w:hAnsi="Times New Roman" w:cs="Times New Roman"/>
-          <w:b/>
-          <w:sz w:val="24"/>
-          <w:szCs w:val="24"/>
-          <w:lang w:val="en-GB"/>
-        </w:rPr>
-        <w:t xml:space="preserve"> Standardizing Local Government Area Names Using 'StateName’</w:t>
+        <w:t>3.3.4 Standardizing Local Government Area Names Using 'StateName’</w:t>
       </w:r>
     </w:p>
     <w:p>
@@ -3083,34 +2994,7 @@
           <w:szCs w:val="24"/>
           <w:lang w:val="en-GB"/>
         </w:rPr>
-        <w:t xml:space="preserve">This </w:t>
-      </w:r>
-      <w:r>
-        <w:rPr>
-          <w:rFonts w:ascii="Times New Roman" w:hAnsi="Times New Roman" w:cs="Times New Roman"/>
-          <w:sz w:val="24"/>
-          <w:szCs w:val="24"/>
-          <w:lang w:val="en-GB"/>
-        </w:rPr>
-        <w:t>entail</w:t>
-      </w:r>
-      <w:r>
-        <w:rPr>
-          <w:rFonts w:ascii="Times New Roman" w:hAnsi="Times New Roman" w:cs="Times New Roman"/>
-          <w:sz w:val="24"/>
-          <w:szCs w:val="24"/>
-          <w:lang w:val="en-GB"/>
-        </w:rPr>
-        <w:t>s</w:t>
-      </w:r>
-      <w:r>
-        <w:rPr>
-          <w:rFonts w:ascii="Times New Roman" w:hAnsi="Times New Roman" w:cs="Times New Roman"/>
-          <w:sz w:val="24"/>
-          <w:szCs w:val="24"/>
-          <w:lang w:val="en-GB"/>
-        </w:rPr>
-        <w:t xml:space="preserve"> the creation of predictive models and pipelines using various machine learning algorithms for classification tasks on a dataset. Here's a summary of the processes involved, models utilized, metrics evaluated, and notable hyperparameters:</w:t>
+        <w:t>This entails the creation of predictive models and pipelines using various machine learning algorithms for classification tasks on a dataset. Here's a summary of the processes involved, models utilized, metrics evaluated, and notable hyperparameters:</w:t>
       </w:r>
     </w:p>
     <w:p>
@@ -3587,18 +3471,7 @@
           <w:szCs w:val="24"/>
           <w:lang w:val="en-GB"/>
         </w:rPr>
-        <w:t xml:space="preserve">3.6.1 </w:t>
-      </w:r>
-      <w:r>
-        <w:rPr>
-          <w:rFonts w:ascii="Times New Roman" w:hAnsi="Times New Roman" w:cs="Times New Roman"/>
-          <w:b/>
-          <w:bCs/>
-          <w:sz w:val="24"/>
-          <w:szCs w:val="24"/>
-          <w:lang w:val="en-GB"/>
-        </w:rPr>
-        <w:t>Accuracy Score:</w:t>
+        <w:t>3.6.1 Accuracy Score:</w:t>
       </w:r>
     </w:p>
     <w:p>
@@ -3684,25 +3557,7 @@
           <w:szCs w:val="24"/>
           <w:lang w:val="en-GB"/>
         </w:rPr>
-        <w:t>(</w:t>
-      </w:r>
-      <w:r>
-        <w:rPr>
-          <w:rFonts w:ascii="Times New Roman" w:hAnsi="Times New Roman" w:cs="Times New Roman"/>
-          <w:sz w:val="24"/>
-          <w:szCs w:val="24"/>
-          <w:lang w:val="en-GB"/>
-        </w:rPr>
-        <w:t>Number of Correct Predictions</w:t>
-      </w:r>
-      <w:r>
-        <w:rPr>
-          <w:rFonts w:ascii="Times New Roman" w:hAnsi="Times New Roman" w:cs="Times New Roman"/>
-          <w:sz w:val="24"/>
-          <w:szCs w:val="24"/>
-          <w:lang w:val="en-GB"/>
-        </w:rPr>
-        <w:t>)</w:t>
+        <w:t>(Number of Correct Predictions)</w:t>
       </w:r>
       <w:proofErr w:type="gramStart"/>
       <w:r>
@@ -3722,25 +3577,7 @@
           <w:szCs w:val="24"/>
           <w:lang w:val="en-GB"/>
         </w:rPr>
-        <w:t>Total Number of Predictions</w:t>
-      </w:r>
-      <w:r>
-        <w:rPr>
-          <w:rFonts w:ascii="Times New Roman" w:hAnsi="Times New Roman" w:cs="Times New Roman"/>
-          <w:sz w:val="24"/>
-          <w:szCs w:val="24"/>
-          <w:lang w:val="en-GB"/>
-        </w:rPr>
-        <w:t>)</w:t>
-      </w:r>
-      <w:r>
-        <w:rPr>
-          <w:rFonts w:ascii="Times New Roman" w:hAnsi="Times New Roman" w:cs="Times New Roman"/>
-          <w:sz w:val="24"/>
-          <w:szCs w:val="24"/>
-          <w:lang w:val="en-GB"/>
-        </w:rPr>
-        <w:t>×100</w:t>
+        <w:t>Total Number of Predictions)×100</w:t>
       </w:r>
     </w:p>
     <w:p>
@@ -3789,18 +3626,7 @@
           <w:szCs w:val="24"/>
           <w:lang w:val="en-GB"/>
         </w:rPr>
-        <w:t xml:space="preserve">3.6.2 </w:t>
-      </w:r>
-      <w:r>
-        <w:rPr>
-          <w:rFonts w:ascii="Times New Roman" w:hAnsi="Times New Roman" w:cs="Times New Roman"/>
-          <w:b/>
-          <w:bCs/>
-          <w:sz w:val="24"/>
-          <w:szCs w:val="24"/>
-          <w:lang w:val="en-GB"/>
-        </w:rPr>
-        <w:t>Classification Report:</w:t>
+        <w:t>3.6.2 Classification Report:</w:t>
       </w:r>
     </w:p>
     <w:p>
@@ -3965,18 +3791,7 @@
           <w:szCs w:val="24"/>
           <w:lang w:val="en-GB"/>
         </w:rPr>
-        <w:t xml:space="preserve">3.6.3 </w:t>
-      </w:r>
-      <w:r>
-        <w:rPr>
-          <w:rFonts w:ascii="Times New Roman" w:hAnsi="Times New Roman" w:cs="Times New Roman"/>
-          <w:b/>
-          <w:bCs/>
-          <w:sz w:val="24"/>
-          <w:szCs w:val="24"/>
-          <w:lang w:val="en-GB"/>
-        </w:rPr>
-        <w:t>Confusion Matrix:</w:t>
+        <w:t>3.6.3 Confusion Matrix:</w:t>
       </w:r>
     </w:p>
     <w:p>
@@ -4140,18 +3955,7 @@
           <w:szCs w:val="24"/>
           <w:lang w:val="en-GB"/>
         </w:rPr>
-        <w:t xml:space="preserve">3.6.4 </w:t>
-      </w:r>
-      <w:r>
-        <w:rPr>
-          <w:rFonts w:ascii="Times New Roman" w:hAnsi="Times New Roman" w:cs="Times New Roman"/>
-          <w:b/>
-          <w:bCs/>
-          <w:sz w:val="24"/>
-          <w:szCs w:val="24"/>
-          <w:lang w:val="en-GB"/>
-        </w:rPr>
-        <w:t>ROC Curves (Receiver Operating Characteristic Curves):</w:t>
+        <w:t>3.6.4 ROC Curves (Receiver Operating Characteristic Curves):</w:t>
       </w:r>
     </w:p>
     <w:p>
@@ -4201,34 +4005,7 @@
           <w:szCs w:val="24"/>
           <w:lang w:val="en-GB"/>
         </w:rPr>
-        <w:t xml:space="preserve">X-axis: False Positive Rate (FPR) = </w:t>
-      </w:r>
-      <w:r>
-        <w:rPr>
-          <w:rFonts w:ascii="Times New Roman" w:hAnsi="Times New Roman" w:cs="Times New Roman"/>
-          <w:sz w:val="24"/>
-          <w:szCs w:val="24"/>
-          <w:lang w:val="en-GB"/>
-        </w:rPr>
-        <w:t>(</w:t>
-      </w:r>
-      <w:r>
-        <w:rPr>
-          <w:rFonts w:ascii="Times New Roman" w:hAnsi="Times New Roman" w:cs="Times New Roman"/>
-          <w:sz w:val="24"/>
-          <w:szCs w:val="24"/>
-          <w:lang w:val="en-GB"/>
-        </w:rPr>
-        <w:t>False Positives</w:t>
-      </w:r>
-      <w:r>
-        <w:rPr>
-          <w:rFonts w:ascii="Times New Roman" w:hAnsi="Times New Roman" w:cs="Times New Roman"/>
-          <w:sz w:val="24"/>
-          <w:szCs w:val="24"/>
-          <w:lang w:val="en-GB"/>
-        </w:rPr>
-        <w:t>)</w:t>
+        <w:t>X-axis: False Positive Rate (FPR) = (False Positives)</w:t>
       </w:r>
       <w:proofErr w:type="gramStart"/>
       <w:r>
@@ -4248,34 +4025,7 @@
           <w:szCs w:val="24"/>
           <w:lang w:val="en-GB"/>
         </w:rPr>
-        <w:t>False Positives</w:t>
-      </w:r>
-      <w:r>
-        <w:rPr>
-          <w:rFonts w:ascii="Times New Roman" w:hAnsi="Times New Roman" w:cs="Times New Roman"/>
-          <w:sz w:val="24"/>
-          <w:szCs w:val="24"/>
-          <w:lang w:val="en-GB"/>
-        </w:rPr>
-        <w:t xml:space="preserve"> </w:t>
-      </w:r>
-      <w:r>
-        <w:rPr>
-          <w:rFonts w:ascii="Times New Roman" w:hAnsi="Times New Roman" w:cs="Times New Roman"/>
-          <w:sz w:val="24"/>
-          <w:szCs w:val="24"/>
-          <w:lang w:val="en-GB"/>
-        </w:rPr>
-        <w:t>+True Negatives</w:t>
-      </w:r>
-      <w:r>
-        <w:rPr>
-          <w:rFonts w:ascii="Times New Roman" w:hAnsi="Times New Roman" w:cs="Times New Roman"/>
-          <w:sz w:val="24"/>
-          <w:szCs w:val="24"/>
-          <w:lang w:val="en-GB"/>
-        </w:rPr>
-        <w:t>)</w:t>
+        <w:t>False Positives +True Negatives)</w:t>
       </w:r>
     </w:p>
     <w:p>
@@ -4300,34 +4050,7 @@
           <w:szCs w:val="24"/>
           <w:lang w:val="en-GB"/>
         </w:rPr>
-        <w:t xml:space="preserve">Y-axis: True Positive Rate (TPR) or Sensitivity = </w:t>
-      </w:r>
-      <w:r>
-        <w:rPr>
-          <w:rFonts w:ascii="Times New Roman" w:hAnsi="Times New Roman" w:cs="Times New Roman"/>
-          <w:sz w:val="24"/>
-          <w:szCs w:val="24"/>
-          <w:lang w:val="en-GB"/>
-        </w:rPr>
-        <w:t>(</w:t>
-      </w:r>
-      <w:r>
-        <w:rPr>
-          <w:rFonts w:ascii="Times New Roman" w:hAnsi="Times New Roman" w:cs="Times New Roman"/>
-          <w:sz w:val="24"/>
-          <w:szCs w:val="24"/>
-          <w:lang w:val="en-GB"/>
-        </w:rPr>
-        <w:t>True Positives</w:t>
-      </w:r>
-      <w:r>
-        <w:rPr>
-          <w:rFonts w:ascii="Times New Roman" w:hAnsi="Times New Roman" w:cs="Times New Roman"/>
-          <w:sz w:val="24"/>
-          <w:szCs w:val="24"/>
-          <w:lang w:val="en-GB"/>
-        </w:rPr>
-        <w:t>)</w:t>
+        <w:t>Y-axis: True Positive Rate (TPR) or Sensitivity = (True Positives)</w:t>
       </w:r>
       <w:proofErr w:type="gramStart"/>
       <w:r>
@@ -4365,16 +4088,7 @@
           <w:szCs w:val="24"/>
           <w:lang w:val="en-GB"/>
         </w:rPr>
-        <w:t>False Negatives</w:t>
-      </w:r>
-      <w:r>
-        <w:rPr>
-          <w:rFonts w:ascii="Times New Roman" w:hAnsi="Times New Roman" w:cs="Times New Roman"/>
-          <w:sz w:val="24"/>
-          <w:szCs w:val="24"/>
-          <w:lang w:val="en-GB"/>
-        </w:rPr>
-        <w:t>)</w:t>
+        <w:t>False Negatives)</w:t>
       </w:r>
     </w:p>
     <w:p>
@@ -4692,16 +4406,7 @@
           <w:szCs w:val="24"/>
           <w:lang w:val="en-GB"/>
         </w:rPr>
-        <w:t>Feature engineering is a crucial phase in machine learning where new features are created or modified from existing ones to enhance model performance and capture essential information from the dataset. In this context, the process involved various transformations and creations of features based on temporal, categorical, and numerical attributes. These engineered features aim to provide richer information, better representation, and more predictive power for the models in use. The procedures implemented involved transforming date features into numerical representations, segmenting ages into categories, deriving new features from existing ones, and converting categorical variables into suitable formats for machine learning algorithms.</w:t>
-      </w:r>
-      <w:r>
-        <w:rPr>
-          <w:rFonts w:ascii="Times New Roman" w:hAnsi="Times New Roman" w:cs="Times New Roman"/>
-          <w:sz w:val="24"/>
-          <w:szCs w:val="24"/>
-          <w:lang w:val="en-GB"/>
-        </w:rPr>
-        <w:t xml:space="preserve"> </w:t>
+        <w:t xml:space="preserve">Feature engineering is a crucial phase in machine learning where new features are created or modified from existing ones to enhance model performance and capture essential information from the dataset. In this context, the process involved various transformations and creations of features based on temporal, categorical, and numerical attributes. These engineered features aim to provide richer information, better representation, and more predictive power for the models in use. The procedures implemented involved transforming date features into numerical representations, segmenting ages into categories, deriving new features from existing ones, and converting categorical variables into suitable formats for machine learning algorithms. </w:t>
       </w:r>
     </w:p>
     <w:p>
@@ -5437,72 +5142,32 @@
           <w:szCs w:val="24"/>
           <w:lang w:val="en-GB"/>
         </w:rPr>
-        <w:t xml:space="preserve">This section </w:t>
-      </w:r>
-      <w:r>
-        <w:rPr>
-          <w:rFonts w:ascii="Times New Roman" w:hAnsi="Times New Roman" w:cs="Times New Roman"/>
-          <w:sz w:val="24"/>
-          <w:szCs w:val="24"/>
-          <w:lang w:val="en-GB"/>
-        </w:rPr>
-        <w:t>covers the process of building and evaluating a robust machine learning model using ensemble techniques and resampling methods. The provided code demonstrates the construction of a robust model and subsequent evaluation metrics.</w:t>
-      </w:r>
-      <w:r>
-        <w:rPr>
-          <w:rFonts w:ascii="Times New Roman" w:hAnsi="Times New Roman" w:cs="Times New Roman"/>
-          <w:sz w:val="24"/>
-          <w:szCs w:val="24"/>
-          <w:lang w:val="en-GB"/>
-        </w:rPr>
-        <w:t xml:space="preserve"> </w:t>
-      </w:r>
-    </w:p>
-    <w:p>
-      <w:pPr>
-        <w:spacing w:line="360" w:lineRule="auto"/>
-        <w:jc w:val="both"/>
-        <w:rPr>
-          <w:rFonts w:ascii="Times New Roman" w:hAnsi="Times New Roman" w:cs="Times New Roman"/>
-          <w:b/>
-          <w:bCs/>
-          <w:sz w:val="24"/>
-          <w:szCs w:val="24"/>
-          <w:lang w:val="en-GB"/>
-        </w:rPr>
-      </w:pPr>
-      <w:r>
-        <w:rPr>
-          <w:rFonts w:ascii="Times New Roman" w:hAnsi="Times New Roman" w:cs="Times New Roman"/>
-          <w:b/>
-          <w:bCs/>
-          <w:sz w:val="24"/>
-          <w:szCs w:val="24"/>
-          <w:lang w:val="en-GB"/>
-        </w:rPr>
-        <w:t xml:space="preserve">3.8.1 </w:t>
-      </w:r>
-      <w:r>
-        <w:rPr>
-          <w:rFonts w:ascii="Times New Roman" w:hAnsi="Times New Roman" w:cs="Times New Roman"/>
-          <w:b/>
-          <w:bCs/>
-          <w:sz w:val="24"/>
-          <w:szCs w:val="24"/>
-          <w:lang w:val="en-GB"/>
-        </w:rPr>
-        <w:t>Data Splitting and Resampling:</w:t>
-      </w:r>
-      <w:r>
-        <w:rPr>
-          <w:rFonts w:ascii="Times New Roman" w:hAnsi="Times New Roman" w:cs="Times New Roman"/>
-          <w:b/>
-          <w:bCs/>
-          <w:sz w:val="24"/>
-          <w:szCs w:val="24"/>
-          <w:lang w:val="en-GB"/>
-        </w:rPr>
-        <w:t xml:space="preserve"> </w:t>
+        <w:t xml:space="preserve">This section covers the process of building and evaluating a robust machine learning model using ensemble techniques and resampling methods. The provided code demonstrates the construction of a robust model and subsequent evaluation metrics. </w:t>
+      </w:r>
+    </w:p>
+    <w:p>
+      <w:pPr>
+        <w:spacing w:line="360" w:lineRule="auto"/>
+        <w:jc w:val="both"/>
+        <w:rPr>
+          <w:rFonts w:ascii="Times New Roman" w:hAnsi="Times New Roman" w:cs="Times New Roman"/>
+          <w:b/>
+          <w:bCs/>
+          <w:sz w:val="24"/>
+          <w:szCs w:val="24"/>
+          <w:lang w:val="en-GB"/>
+        </w:rPr>
+      </w:pPr>
+      <w:r>
+        <w:rPr>
+          <w:rFonts w:ascii="Times New Roman" w:hAnsi="Times New Roman" w:cs="Times New Roman"/>
+          <w:b/>
+          <w:bCs/>
+          <w:sz w:val="24"/>
+          <w:szCs w:val="24"/>
+          <w:lang w:val="en-GB"/>
+        </w:rPr>
+        <w:t xml:space="preserve">3.8.1 Data Splitting and Resampling: </w:t>
       </w:r>
     </w:p>
     <w:p>
@@ -5747,18 +5412,7 @@
           <w:szCs w:val="24"/>
           <w:lang w:val="en-GB"/>
         </w:rPr>
-        <w:t xml:space="preserve">3.8.3 </w:t>
-      </w:r>
-      <w:r>
-        <w:rPr>
-          <w:rFonts w:ascii="Times New Roman" w:hAnsi="Times New Roman" w:cs="Times New Roman"/>
-          <w:b/>
-          <w:bCs/>
-          <w:sz w:val="24"/>
-          <w:szCs w:val="24"/>
-          <w:lang w:val="en-GB"/>
-        </w:rPr>
-        <w:t>Model Training and Evaluation:</w:t>
+        <w:t>3.8.3 Model Training and Evaluation:</w:t>
       </w:r>
     </w:p>
     <w:p>
@@ -5890,18 +5544,7 @@
           <w:lang w:val="en-GB"/>
         </w:rPr>
         <w:lastRenderedPageBreak/>
-        <w:t xml:space="preserve">3.8.4 </w:t>
-      </w:r>
-      <w:r>
-        <w:rPr>
-          <w:rFonts w:ascii="Times New Roman" w:hAnsi="Times New Roman" w:cs="Times New Roman"/>
-          <w:b/>
-          <w:bCs/>
-          <w:sz w:val="24"/>
-          <w:szCs w:val="24"/>
-          <w:lang w:val="en-GB"/>
-        </w:rPr>
-        <w:t>Model Analysis:</w:t>
+        <w:t>3.8.4 Model Analysis:</w:t>
       </w:r>
     </w:p>
     <w:p>
@@ -5950,18 +5593,7 @@
           <w:szCs w:val="24"/>
           <w:lang w:val="en-GB"/>
         </w:rPr>
-        <w:t xml:space="preserve">3.8.5 </w:t>
-      </w:r>
-      <w:r>
-        <w:rPr>
-          <w:rFonts w:ascii="Times New Roman" w:hAnsi="Times New Roman" w:cs="Times New Roman"/>
-          <w:b/>
-          <w:bCs/>
-          <w:sz w:val="24"/>
-          <w:szCs w:val="24"/>
-          <w:lang w:val="en-GB"/>
-        </w:rPr>
-        <w:t>Model Structure and Parameters</w:t>
+        <w:t>3.8.5 Model Structure and Parameters</w:t>
       </w:r>
       <w:r>
         <w:rPr>
@@ -6767,6 +6399,8 @@
         </w:rPr>
         <w:t>The image depicts the Local Government Area (LGA) distribution within the automobile dataset, highlighting prominent LGAs like Alimosho, Surulere, Ikeja, Oshodi-Isolo, and Eti-Osa, alongside less prevalent ones such as Gwagwalada, Kuje, Abaji, Bwari, and Kwali.</w:t>
       </w:r>
+      <w:bookmarkStart w:id="0" w:name="_GoBack"/>
+      <w:bookmarkEnd w:id="0"/>
     </w:p>
     <w:p>
       <w:pPr>
@@ -7044,18 +6678,16 @@
         </w:rPr>
         <w:t xml:space="preserve">This trend indicates a penchant for neutral car </w:t>
       </w:r>
-      <w:proofErr w:type="spellStart"/>
-      <w:r>
-        <w:rPr>
-          <w:rFonts w:ascii="Times New Roman" w:hAnsi="Times New Roman" w:cs="Times New Roman"/>
-          <w:bCs/>
-          <w:sz w:val="24"/>
-          <w:szCs w:val="24"/>
-          <w:lang w:val="en-GB"/>
-        </w:rPr>
-        <w:t>colors</w:t>
-      </w:r>
-      <w:proofErr w:type="spellEnd"/>
+      <w:r>
+        <w:rPr>
+          <w:rFonts w:ascii="Times New Roman" w:hAnsi="Times New Roman" w:cs="Times New Roman"/>
+          <w:bCs/>
+          <w:sz w:val="24"/>
+          <w:szCs w:val="24"/>
+          <w:lang w:val="en-GB"/>
+        </w:rPr>
+        <w:t>colours</w:t>
+      </w:r>
       <w:r>
         <w:rPr>
           <w:rFonts w:ascii="Times New Roman" w:hAnsi="Times New Roman" w:cs="Times New Roman"/>
@@ -7805,17 +7437,7 @@
           <w:szCs w:val="24"/>
           <w:lang w:val="en-GB"/>
         </w:rPr>
-        <w:t>For instance, the high target count associated with Car Classic aligns with its popularity and broad applicability as a general-purpose car, appealing to a wide audience. Conversely, the lower count linked to Customized Motor, being a less popular and potentially specialized product, might attract a more niche market. Moreover, its higher cost could diminish its attractiveness to certain consumers. These factors illustrate how diverse elements beyond the product name may impact the count of targets related to each product</w:t>
-      </w:r>
-      <w:r>
-        <w:rPr>
-          <w:rFonts w:ascii="Times New Roman" w:hAnsi="Times New Roman" w:cs="Times New Roman"/>
-          <w:bCs/>
-          <w:sz w:val="24"/>
-          <w:szCs w:val="24"/>
-          <w:lang w:val="en-GB"/>
-        </w:rPr>
-        <w:t>.</w:t>
+        <w:t>For instance, the high target count associated with Car Classic aligns with its popularity and broad applicability as a general-purpose car, appealing to a wide audience. Conversely, the lower count linked to Customized Motor, being a less popular and potentially specialized product, might attract a more niche market. Moreover, its higher cost could diminish its attractiveness to certain consumers. These factors illustrate how diverse elements beyond the product name may impact the count of targets related to each product.</w:t>
       </w:r>
     </w:p>
     <w:p>
@@ -7862,27 +7484,7 @@
           <w:szCs w:val="24"/>
           <w:lang w:val="en-GB"/>
         </w:rPr>
-        <w:t xml:space="preserve">1. </w:t>
-      </w:r>
-      <w:r>
-        <w:rPr>
-          <w:rFonts w:ascii="Times New Roman" w:hAnsi="Times New Roman" w:cs="Times New Roman"/>
-          <w:b/>
-          <w:sz w:val="24"/>
-          <w:szCs w:val="24"/>
-          <w:lang w:val="en-GB"/>
-        </w:rPr>
-        <w:t>What is the distribution of policy start date across different car categories</w:t>
-      </w:r>
-      <w:r>
-        <w:rPr>
-          <w:rFonts w:ascii="Times New Roman" w:hAnsi="Times New Roman" w:cs="Times New Roman"/>
-          <w:b/>
-          <w:sz w:val="24"/>
-          <w:szCs w:val="24"/>
-          <w:lang w:val="en-GB"/>
-        </w:rPr>
-        <w:t>?</w:t>
+        <w:t>1. What is the distribution of policy start date across different car categories?</w:t>
       </w:r>
     </w:p>
     <w:p>
@@ -8126,17 +7728,7 @@
           <w:lang w:val="en-GB"/>
         </w:rPr>
         <w:lastRenderedPageBreak/>
-        <w:t xml:space="preserve">2. </w:t>
-      </w:r>
-      <w:r>
-        <w:rPr>
-          <w:rFonts w:ascii="Times New Roman" w:hAnsi="Times New Roman" w:cs="Times New Roman"/>
-          <w:b/>
-          <w:sz w:val="24"/>
-          <w:szCs w:val="24"/>
-          <w:lang w:val="en-GB"/>
-        </w:rPr>
-        <w:t>What is the most common car category among the car category among policy holders with a higher number of policies</w:t>
+        <w:t>2. What is the most common car category among the car category among policy holders with a higher number of policies</w:t>
       </w:r>
     </w:p>
     <w:p>
@@ -8360,17 +7952,7 @@
           <w:lang w:val="en-GB"/>
         </w:rPr>
         <w:lastRenderedPageBreak/>
-        <w:t xml:space="preserve">3. </w:t>
-      </w:r>
-      <w:r>
-        <w:rPr>
-          <w:rFonts w:ascii="Times New Roman" w:hAnsi="Times New Roman" w:cs="Times New Roman"/>
-          <w:b/>
-          <w:sz w:val="24"/>
-          <w:szCs w:val="24"/>
-          <w:lang w:val="en-GB"/>
-        </w:rPr>
-        <w:t>What is the distribution of policy and dates across different car categories?</w:t>
+        <w:t>3. What is the distribution of policy and dates across different car categories?</w:t>
       </w:r>
     </w:p>
     <w:p>
@@ -8640,29 +8222,7 @@
           <w:szCs w:val="24"/>
           <w:lang w:val="en-GB"/>
         </w:rPr>
-        <w:t xml:space="preserve">. </w:t>
-      </w:r>
-      <w:r>
-        <w:rPr>
-          <w:rFonts w:ascii="Times New Roman" w:hAnsi="Times New Roman" w:cs="Times New Roman"/>
-          <w:b/>
-          <w:bCs/>
-          <w:sz w:val="24"/>
-          <w:szCs w:val="24"/>
-          <w:lang w:val="en-GB"/>
-        </w:rPr>
-        <w:t xml:space="preserve">What is the average age of policy holders in the most common car category among policy holders within a higher number of </w:t>
-      </w:r>
-      <w:r>
-        <w:rPr>
-          <w:rFonts w:ascii="Times New Roman" w:hAnsi="Times New Roman" w:cs="Times New Roman"/>
-          <w:b/>
-          <w:bCs/>
-          <w:sz w:val="24"/>
-          <w:szCs w:val="24"/>
-          <w:lang w:val="en-GB"/>
-        </w:rPr>
-        <w:t>policies.</w:t>
+        <w:t>. What is the average age of policy holders in the most common car category among policy holders within a higher number of policies.</w:t>
       </w:r>
     </w:p>
     <w:p>
@@ -8726,18 +8286,7 @@
           <w:szCs w:val="24"/>
           <w:lang w:val="en-GB"/>
         </w:rPr>
-        <w:t xml:space="preserve">5.  </w:t>
-      </w:r>
-      <w:r>
-        <w:rPr>
-          <w:rFonts w:ascii="Times New Roman" w:hAnsi="Times New Roman" w:cs="Times New Roman"/>
-          <w:b/>
-          <w:bCs/>
-          <w:sz w:val="24"/>
-          <w:szCs w:val="24"/>
-          <w:lang w:val="en-GB"/>
-        </w:rPr>
-        <w:t>What is the distribution of policy start dates for policy holders in the most common car category among policy holders with a higher number of policies?</w:t>
+        <w:t>5.  What is the distribution of policy start dates for policy holders in the most common car category among policy holders with a higher number of policies?</w:t>
       </w:r>
     </w:p>
     <w:p>
@@ -8815,60 +8364,30 @@
           <w:szCs w:val="24"/>
           <w:lang w:val="en-GB"/>
         </w:rPr>
-        <w:t xml:space="preserve">6. </w:t>
-      </w:r>
-      <w:r>
-        <w:rPr>
-          <w:rFonts w:ascii="Times New Roman" w:hAnsi="Times New Roman" w:cs="Times New Roman"/>
-          <w:b/>
-          <w:sz w:val="24"/>
-          <w:szCs w:val="24"/>
-          <w:lang w:val="en-GB"/>
-        </w:rPr>
-        <w:t>What is the average age of policy holders in the least common car category among policy holder with a higher number of policies</w:t>
-      </w:r>
-      <w:r>
-        <w:rPr>
-          <w:rFonts w:ascii="Times New Roman" w:hAnsi="Times New Roman" w:cs="Times New Roman"/>
-          <w:b/>
-          <w:sz w:val="24"/>
-          <w:szCs w:val="24"/>
-          <w:lang w:val="en-GB"/>
-        </w:rPr>
-        <w:t>?</w:t>
-      </w:r>
-    </w:p>
-    <w:p>
-      <w:pPr>
-        <w:spacing w:line="360" w:lineRule="auto"/>
-        <w:jc w:val="both"/>
-        <w:rPr>
-          <w:rFonts w:ascii="Times New Roman" w:hAnsi="Times New Roman" w:cs="Times New Roman"/>
-          <w:bCs/>
-          <w:sz w:val="24"/>
-          <w:szCs w:val="24"/>
-          <w:lang w:val="en-GB"/>
-        </w:rPr>
-      </w:pPr>
-      <w:r>
-        <w:rPr>
-          <w:rFonts w:ascii="Times New Roman" w:hAnsi="Times New Roman" w:cs="Times New Roman"/>
-          <w:bCs/>
-          <w:sz w:val="24"/>
-          <w:szCs w:val="24"/>
-          <w:lang w:val="en-GB"/>
-        </w:rPr>
-        <w:t xml:space="preserve">Answer: </w:t>
-      </w:r>
-      <w:r>
-        <w:rPr>
-          <w:rFonts w:ascii="Times New Roman" w:hAnsi="Times New Roman" w:cs="Times New Roman"/>
-          <w:bCs/>
-          <w:sz w:val="24"/>
-          <w:szCs w:val="24"/>
-          <w:lang w:val="en-GB"/>
-        </w:rPr>
-        <w:t>The average age of policy holders in the least common car category (Bus) among policy holders with a higher number of policies is 46.92</w:t>
+        <w:t>6. What is the average age of policy holders in the least common car category among policy holder with a higher number of policies?</w:t>
+      </w:r>
+    </w:p>
+    <w:p>
+      <w:pPr>
+        <w:spacing w:line="360" w:lineRule="auto"/>
+        <w:jc w:val="both"/>
+        <w:rPr>
+          <w:rFonts w:ascii="Times New Roman" w:hAnsi="Times New Roman" w:cs="Times New Roman"/>
+          <w:bCs/>
+          <w:sz w:val="24"/>
+          <w:szCs w:val="24"/>
+          <w:lang w:val="en-GB"/>
+        </w:rPr>
+      </w:pPr>
+      <w:r>
+        <w:rPr>
+          <w:rFonts w:ascii="Times New Roman" w:hAnsi="Times New Roman" w:cs="Times New Roman"/>
+          <w:bCs/>
+          <w:sz w:val="24"/>
+          <w:szCs w:val="24"/>
+          <w:lang w:val="en-GB"/>
+        </w:rPr>
+        <w:t>Answer: The average age of policy holders in the least common car category (Bus) among policy holders with a higher number of policies is 46.92</w:t>
       </w:r>
     </w:p>
     <w:p>
@@ -9243,49 +8762,29 @@
           <w:szCs w:val="24"/>
           <w:lang w:val="en-GB"/>
         </w:rPr>
-        <w:t xml:space="preserve">Answer: </w:t>
-      </w:r>
-      <w:r>
-        <w:rPr>
-          <w:rFonts w:ascii="Times New Roman" w:hAnsi="Times New Roman" w:cs="Times New Roman"/>
-          <w:bCs/>
-          <w:sz w:val="24"/>
-          <w:szCs w:val="24"/>
-          <w:lang w:val="en-GB"/>
-        </w:rPr>
-        <w:t>The average age of male policy holders in the most common car category (JEEP) among policy holders with a higher number of policies is 48.544117647058826</w:t>
-      </w:r>
-    </w:p>
-    <w:p>
-      <w:pPr>
-        <w:spacing w:line="360" w:lineRule="auto"/>
-        <w:rPr>
-          <w:rFonts w:ascii="Times New Roman" w:hAnsi="Times New Roman" w:cs="Times New Roman"/>
-          <w:b/>
-          <w:sz w:val="24"/>
-          <w:szCs w:val="24"/>
-          <w:lang w:val="en-GB"/>
-        </w:rPr>
-      </w:pPr>
-      <w:r>
-        <w:rPr>
-          <w:rFonts w:ascii="Times New Roman" w:hAnsi="Times New Roman" w:cs="Times New Roman"/>
-          <w:b/>
-          <w:sz w:val="24"/>
-          <w:szCs w:val="24"/>
-          <w:lang w:val="en-GB"/>
-        </w:rPr>
-        <w:t xml:space="preserve">9. </w:t>
-      </w:r>
-      <w:r>
-        <w:rPr>
-          <w:rFonts w:ascii="Times New Roman" w:hAnsi="Times New Roman" w:cs="Times New Roman"/>
-          <w:b/>
-          <w:sz w:val="24"/>
-          <w:szCs w:val="24"/>
-          <w:lang w:val="en-GB"/>
-        </w:rPr>
-        <w:t>What is the distribution of policy start dates for policy holders in the least common car category among policy holders with a higher number of policies, considering only females policy holders</w:t>
+        <w:t>Answer: The average age of male policy holders in the most common car category (JEEP) among policy holders with a higher number of policies is 48.544117647058826</w:t>
+      </w:r>
+    </w:p>
+    <w:p>
+      <w:pPr>
+        <w:spacing w:line="360" w:lineRule="auto"/>
+        <w:rPr>
+          <w:rFonts w:ascii="Times New Roman" w:hAnsi="Times New Roman" w:cs="Times New Roman"/>
+          <w:b/>
+          <w:sz w:val="24"/>
+          <w:szCs w:val="24"/>
+          <w:lang w:val="en-GB"/>
+        </w:rPr>
+      </w:pPr>
+      <w:r>
+        <w:rPr>
+          <w:rFonts w:ascii="Times New Roman" w:hAnsi="Times New Roman" w:cs="Times New Roman"/>
+          <w:b/>
+          <w:sz w:val="24"/>
+          <w:szCs w:val="24"/>
+          <w:lang w:val="en-GB"/>
+        </w:rPr>
+        <w:t>9. What is the distribution of policy start dates for policy holders in the least common car category among policy holders with a higher number of policies, considering only females policy holders</w:t>
       </w:r>
     </w:p>
     <w:p>
@@ -9349,47 +8848,7 @@
           <w:lang w:val="en-GB"/>
         </w:rPr>
         <w:lastRenderedPageBreak/>
-        <w:t xml:space="preserve">10. </w:t>
-      </w:r>
-      <w:r>
-        <w:rPr>
-          <w:rFonts w:ascii="Times New Roman" w:hAnsi="Times New Roman" w:cs="Times New Roman"/>
-          <w:b/>
-          <w:sz w:val="24"/>
-          <w:szCs w:val="24"/>
-          <w:lang w:val="en-GB"/>
-        </w:rPr>
-        <w:t xml:space="preserve">What is the average age of policy holders in the most common car category among policy holders with a higher number of policies, considering only </w:t>
-      </w:r>
-      <w:r>
-        <w:rPr>
-          <w:rFonts w:ascii="Times New Roman" w:hAnsi="Times New Roman" w:cs="Times New Roman"/>
-          <w:b/>
-          <w:sz w:val="24"/>
-          <w:szCs w:val="24"/>
-          <w:lang w:val="en-GB"/>
-        </w:rPr>
-        <w:t>p</w:t>
-      </w:r>
-      <w:r>
-        <w:rPr>
-          <w:rFonts w:ascii="Times New Roman" w:hAnsi="Times New Roman" w:cs="Times New Roman"/>
-          <w:b/>
-          <w:sz w:val="24"/>
-          <w:szCs w:val="24"/>
-          <w:lang w:val="en-GB"/>
-        </w:rPr>
-        <w:t xml:space="preserve">olicy holders from a </w:t>
-      </w:r>
-      <w:r>
-        <w:rPr>
-          <w:rFonts w:ascii="Times New Roman" w:hAnsi="Times New Roman" w:cs="Times New Roman"/>
-          <w:b/>
-          <w:sz w:val="24"/>
-          <w:szCs w:val="24"/>
-          <w:lang w:val="en-GB"/>
-        </w:rPr>
-        <w:t>specific state</w:t>
+        <w:t>10. What is the average age of policy holders in the most common car category among policy holders with a higher number of policies, considering only policy holders from a specific state</w:t>
       </w:r>
     </w:p>
     <w:p>
@@ -9466,57 +8925,7 @@
           <w:szCs w:val="24"/>
           <w:lang w:val="en-GB"/>
         </w:rPr>
-        <w:t xml:space="preserve">11. </w:t>
-      </w:r>
-      <w:r>
-        <w:rPr>
-          <w:rFonts w:ascii="Times New Roman" w:hAnsi="Times New Roman" w:cs="Times New Roman"/>
-          <w:b/>
-          <w:sz w:val="24"/>
-          <w:szCs w:val="24"/>
-          <w:lang w:val="en-GB"/>
-        </w:rPr>
-        <w:t>What is the distrib</w:t>
-      </w:r>
-      <w:r>
-        <w:rPr>
-          <w:rFonts w:ascii="Times New Roman" w:hAnsi="Times New Roman" w:cs="Times New Roman"/>
-          <w:b/>
-          <w:sz w:val="24"/>
-          <w:szCs w:val="24"/>
-          <w:lang w:val="en-GB"/>
-        </w:rPr>
-        <w:t>u</w:t>
-      </w:r>
-      <w:r>
-        <w:rPr>
-          <w:rFonts w:ascii="Times New Roman" w:hAnsi="Times New Roman" w:cs="Times New Roman"/>
-          <w:b/>
-          <w:sz w:val="24"/>
-          <w:szCs w:val="24"/>
-          <w:lang w:val="en-GB"/>
-        </w:rPr>
-        <w:t>tion of</w:t>
-      </w:r>
-      <w:r>
-        <w:rPr>
-          <w:rFonts w:ascii="Times New Roman" w:hAnsi="Times New Roman" w:cs="Times New Roman"/>
-          <w:b/>
-          <w:sz w:val="24"/>
-          <w:szCs w:val="24"/>
-          <w:lang w:val="en-GB"/>
-        </w:rPr>
-        <w:t xml:space="preserve"> </w:t>
-      </w:r>
-      <w:r>
-        <w:rPr>
-          <w:rFonts w:ascii="Times New Roman" w:hAnsi="Times New Roman" w:cs="Times New Roman"/>
-          <w:b/>
-          <w:sz w:val="24"/>
-          <w:szCs w:val="24"/>
-          <w:lang w:val="en-GB"/>
-        </w:rPr>
-        <w:t>policy end dates for policy holders in the most common car category among policy holders with a higher number of policies, considering only policy holders from a specific state?</w:t>
+        <w:t>11. What is the distribution of policy end dates for policy holders in the most common car category among policy holders with a higher number of policies, considering only policy holders from a specific state?</w:t>
       </w:r>
     </w:p>
     <w:p>
@@ -9666,37 +9075,7 @@
           <w:lang w:val="en-GB"/>
         </w:rPr>
         <w:lastRenderedPageBreak/>
-        <w:t xml:space="preserve">12. </w:t>
-      </w:r>
-      <w:r>
-        <w:rPr>
-          <w:rFonts w:ascii="Times New Roman" w:hAnsi="Times New Roman" w:cs="Times New Roman"/>
-          <w:b/>
-          <w:sz w:val="24"/>
-          <w:szCs w:val="24"/>
-          <w:lang w:val="en-GB"/>
-        </w:rPr>
-        <w:t>What is the average age of policy ho</w:t>
-      </w:r>
-      <w:r>
-        <w:rPr>
-          <w:rFonts w:ascii="Times New Roman" w:hAnsi="Times New Roman" w:cs="Times New Roman"/>
-          <w:b/>
-          <w:sz w:val="24"/>
-          <w:szCs w:val="24"/>
-          <w:lang w:val="en-GB"/>
-        </w:rPr>
-        <w:t>l</w:t>
-      </w:r>
-      <w:r>
-        <w:rPr>
-          <w:rFonts w:ascii="Times New Roman" w:hAnsi="Times New Roman" w:cs="Times New Roman"/>
-          <w:b/>
-          <w:sz w:val="24"/>
-          <w:szCs w:val="24"/>
-          <w:lang w:val="en-GB"/>
-        </w:rPr>
-        <w:t>ders in the least common category among policy holders with among policy holders with a higher number of policies, considering only policy holders from a specific state</w:t>
+        <w:t>12. What is the average age of policy holders in the least common category among policy holders with among policy holders with a higher number of policies, considering only policy holders from a specific state</w:t>
       </w:r>
     </w:p>
     <w:p>
@@ -9811,25 +9190,7 @@
           <w:szCs w:val="24"/>
           <w:lang w:val="en-GB"/>
         </w:rPr>
-        <w:t xml:space="preserve">The model's performance was evaluated using the F1 score, a metric that balances precision and recall. The decision to use the F1 score instead of accuracy is rooted in the nature of the </w:t>
-      </w:r>
-      <w:r>
-        <w:rPr>
-          <w:rFonts w:ascii="Times New Roman" w:hAnsi="Times New Roman" w:cs="Times New Roman"/>
-          <w:sz w:val="24"/>
-          <w:szCs w:val="24"/>
-          <w:lang w:val="en-GB"/>
-        </w:rPr>
-        <w:t>dataset, specifically</w:t>
-      </w:r>
-      <w:r>
-        <w:rPr>
-          <w:rFonts w:ascii="Times New Roman" w:hAnsi="Times New Roman" w:cs="Times New Roman"/>
-          <w:sz w:val="24"/>
-          <w:szCs w:val="24"/>
-          <w:lang w:val="en-GB"/>
-        </w:rPr>
-        <w:t xml:space="preserve"> its class imbalance. In the context of the auto insurance dataset, the classes (claim or no claim) may not be evenly distributed. This class imbalance can significantly impact the accuracy metric and lead to a misleading evaluation of the model's performance.</w:t>
+        <w:t>The model's performance was evaluated using the F1 score, a metric that balances precision and recall. The decision to use the F1 score instead of accuracy is rooted in the nature of the dataset, specifically its class imbalance. In the context of the auto insurance dataset, the classes (claim or no claim) may not be evenly distributed. This class imbalance can significantly impact the accuracy metric and lead to a misleading evaluation of the model's performance.</w:t>
       </w:r>
     </w:p>
     <w:p>
@@ -10150,16 +9511,7 @@
           <w:szCs w:val="24"/>
           <w:lang w:val="en-GB"/>
         </w:rPr>
-        <w:t>H</w:t>
-      </w:r>
-      <w:r>
-        <w:rPr>
-          <w:rFonts w:ascii="Times New Roman" w:hAnsi="Times New Roman" w:cs="Times New Roman"/>
-          <w:sz w:val="24"/>
-          <w:szCs w:val="24"/>
-          <w:lang w:val="en-GB"/>
-        </w:rPr>
-        <w:t>ere are the F1 scores for each model used in the analysis:</w:t>
+        <w:t>Here are the F1 scores for each model used in the analysis:</w:t>
       </w:r>
     </w:p>
     <w:p>
@@ -10490,25 +9842,7 @@
           <w:szCs w:val="24"/>
           <w:lang w:val="en-GB"/>
         </w:rPr>
-        <w:t xml:space="preserve">might be recommended as the primary choice for its higher predictive accuracy, unless other factors like model </w:t>
-      </w:r>
-      <w:r>
-        <w:rPr>
-          <w:rFonts w:ascii="Times New Roman" w:hAnsi="Times New Roman" w:cs="Times New Roman"/>
-          <w:sz w:val="24"/>
-          <w:szCs w:val="24"/>
-          <w:lang w:val="en-GB"/>
-        </w:rPr>
-        <w:t>explain ability</w:t>
-      </w:r>
-      <w:r>
-        <w:rPr>
-          <w:rFonts w:ascii="Times New Roman" w:hAnsi="Times New Roman" w:cs="Times New Roman"/>
-          <w:sz w:val="24"/>
-          <w:szCs w:val="24"/>
-          <w:lang w:val="en-GB"/>
-        </w:rPr>
-        <w:t xml:space="preserve"> or computational efficiency prioritize the selection of a different model.</w:t>
+        <w:t>might be recommended as the primary choice for its higher predictive accuracy, unless other factors like model explain ability or computational efficiency prioritize the selection of a different model.</w:t>
       </w:r>
     </w:p>
     <w:p>
@@ -11010,25 +10344,7 @@
           <w:szCs w:val="24"/>
           <w:lang w:val="en-GB"/>
         </w:rPr>
-        <w:t xml:space="preserve">In essence, the statistical diversity in age-policy count relationships alongside the high-performing Gradient Boosting model showcase the depth of insights garnered and the potential for deploying a predictive framework in the auto insurance domain. These statistical findings underscore the need for a nuanced approach in understanding customer </w:t>
-      </w:r>
-      <w:r>
-        <w:rPr>
-          <w:rFonts w:ascii="Times New Roman" w:hAnsi="Times New Roman" w:cs="Times New Roman"/>
-          <w:sz w:val="24"/>
-          <w:szCs w:val="24"/>
-          <w:lang w:val="en-GB"/>
-        </w:rPr>
-        <w:t>behaviour</w:t>
-      </w:r>
-      <w:r>
-        <w:rPr>
-          <w:rFonts w:ascii="Times New Roman" w:hAnsi="Times New Roman" w:cs="Times New Roman"/>
-          <w:sz w:val="24"/>
-          <w:szCs w:val="24"/>
-          <w:lang w:val="en-GB"/>
-        </w:rPr>
-        <w:t xml:space="preserve"> and highlight the efficacy of advanced machine learning models in risk assessment and decision-making processes within the insurance sector.</w:t>
+        <w:t>In essence, the statistical diversity in age-policy count relationships alongside the high-performing Gradient Boosting model showcase the depth of insights garnered and the potential for deploying a predictive framework in the auto insurance domain. These statistical findings underscore the need for a nuanced approach in understanding customer behaviour and highlight the efficacy of advanced machine learning models in risk assessment and decision-making processes within the insurance sector.</w:t>
       </w:r>
     </w:p>
     <w:p>
@@ -11073,19 +10389,1041 @@
         <w:jc w:val="both"/>
         <w:rPr>
           <w:rFonts w:ascii="Times New Roman" w:hAnsi="Times New Roman" w:cs="Times New Roman"/>
-          <w:b/>
-          <w:bCs/>
-          <w:sz w:val="24"/>
-          <w:szCs w:val="24"/>
-          <w:lang w:val="en-GB"/>
-        </w:rPr>
-      </w:pPr>
-      <w:bookmarkStart w:id="0" w:name="_GoBack"/>
-      <w:bookmarkEnd w:id="0"/>
-    </w:p>
-    <w:p>
-      <w:pPr>
-        <w:spacing w:line="360" w:lineRule="auto"/>
+          <w:sz w:val="24"/>
+          <w:szCs w:val="24"/>
+          <w:lang w:val="en-GB"/>
+        </w:rPr>
+      </w:pPr>
+      <w:r>
+        <w:rPr>
+          <w:rFonts w:ascii="Times New Roman" w:hAnsi="Times New Roman" w:cs="Times New Roman"/>
+          <w:sz w:val="24"/>
+          <w:szCs w:val="24"/>
+          <w:lang w:val="en-GB"/>
+        </w:rPr>
+        <w:t>The analysis and modelling efforts reveal valuable insights for stakeholders in the auto insurance sector, crucial for fostering productivity and driving economic and financial growth:</w:t>
+      </w:r>
+    </w:p>
+    <w:p>
+      <w:pPr>
+        <w:pStyle w:val="ListParagraph"/>
+        <w:numPr>
+          <w:ilvl w:val="0"/>
+          <w:numId w:val="34"/>
+        </w:numPr>
+        <w:spacing w:line="360" w:lineRule="auto"/>
+        <w:jc w:val="both"/>
+        <w:rPr>
+          <w:rFonts w:ascii="Times New Roman" w:hAnsi="Times New Roman" w:cs="Times New Roman"/>
+          <w:sz w:val="24"/>
+          <w:szCs w:val="24"/>
+          <w:lang w:val="en-GB"/>
+        </w:rPr>
+      </w:pPr>
+      <w:r>
+        <w:rPr>
+          <w:rFonts w:ascii="Times New Roman" w:hAnsi="Times New Roman" w:cs="Times New Roman"/>
+          <w:b/>
+          <w:bCs/>
+          <w:sz w:val="24"/>
+          <w:szCs w:val="24"/>
+          <w:lang w:val="en-GB"/>
+        </w:rPr>
+        <w:t>Proactive Risk Management</w:t>
+      </w:r>
+      <w:r>
+        <w:rPr>
+          <w:rFonts w:ascii="Times New Roman" w:hAnsi="Times New Roman" w:cs="Times New Roman"/>
+          <w:sz w:val="24"/>
+          <w:szCs w:val="24"/>
+          <w:lang w:val="en-GB"/>
+        </w:rPr>
+        <w:t xml:space="preserve">: Leveraging predictive models, </w:t>
+      </w:r>
+      <w:r>
+        <w:rPr>
+          <w:rFonts w:ascii="Times New Roman" w:hAnsi="Times New Roman" w:cs="Times New Roman"/>
+          <w:sz w:val="24"/>
+          <w:szCs w:val="24"/>
+          <w:lang w:val="en-GB"/>
+        </w:rPr>
+        <w:t xml:space="preserve">Insights </w:t>
+      </w:r>
+      <w:r>
+        <w:rPr>
+          <w:rFonts w:ascii="Times New Roman" w:hAnsi="Times New Roman" w:cs="Times New Roman"/>
+          <w:sz w:val="24"/>
+          <w:szCs w:val="24"/>
+          <w:lang w:val="en-GB"/>
+        </w:rPr>
+        <w:t>identified in the analysis, allows stakeholders to proactively manage risks. Identifying potential claimants accurately can enable early intervention, minimizing losses, and optimizing resource allocation.</w:t>
+      </w:r>
+    </w:p>
+    <w:p>
+      <w:pPr>
+        <w:pStyle w:val="ListParagraph"/>
+        <w:numPr>
+          <w:ilvl w:val="0"/>
+          <w:numId w:val="34"/>
+        </w:numPr>
+        <w:spacing w:line="360" w:lineRule="auto"/>
+        <w:jc w:val="both"/>
+        <w:rPr>
+          <w:rFonts w:ascii="Times New Roman" w:hAnsi="Times New Roman" w:cs="Times New Roman"/>
+          <w:sz w:val="24"/>
+          <w:szCs w:val="24"/>
+          <w:lang w:val="en-GB"/>
+        </w:rPr>
+      </w:pPr>
+      <w:r>
+        <w:rPr>
+          <w:rFonts w:ascii="Times New Roman" w:hAnsi="Times New Roman" w:cs="Times New Roman"/>
+          <w:b/>
+          <w:bCs/>
+          <w:sz w:val="24"/>
+          <w:szCs w:val="24"/>
+          <w:lang w:val="en-GB"/>
+        </w:rPr>
+        <w:t>Enhanced Operational Efficiency</w:t>
+      </w:r>
+      <w:r>
+        <w:rPr>
+          <w:rFonts w:ascii="Times New Roman" w:hAnsi="Times New Roman" w:cs="Times New Roman"/>
+          <w:sz w:val="24"/>
+          <w:szCs w:val="24"/>
+          <w:lang w:val="en-GB"/>
+        </w:rPr>
+        <w:t>: Implementing predictive models can streamline operational processes. By identifying high-risk cases, insurance companies can tailor their services, efficiently allocate resources, and optimize claim handling, leading to reduced overheads and improved efficiency.</w:t>
+      </w:r>
+    </w:p>
+    <w:p>
+      <w:pPr>
+        <w:pStyle w:val="ListParagraph"/>
+        <w:numPr>
+          <w:ilvl w:val="0"/>
+          <w:numId w:val="34"/>
+        </w:numPr>
+        <w:spacing w:line="360" w:lineRule="auto"/>
+        <w:jc w:val="both"/>
+        <w:rPr>
+          <w:rFonts w:ascii="Times New Roman" w:hAnsi="Times New Roman" w:cs="Times New Roman"/>
+          <w:sz w:val="24"/>
+          <w:szCs w:val="24"/>
+          <w:lang w:val="en-GB"/>
+        </w:rPr>
+      </w:pPr>
+      <w:r>
+        <w:rPr>
+          <w:rFonts w:ascii="Times New Roman" w:hAnsi="Times New Roman" w:cs="Times New Roman"/>
+          <w:b/>
+          <w:bCs/>
+          <w:sz w:val="24"/>
+          <w:szCs w:val="24"/>
+          <w:lang w:val="en-GB"/>
+        </w:rPr>
+        <w:t>Customer-Centric Offerings</w:t>
+      </w:r>
+      <w:r>
+        <w:rPr>
+          <w:rFonts w:ascii="Times New Roman" w:hAnsi="Times New Roman" w:cs="Times New Roman"/>
+          <w:sz w:val="24"/>
+          <w:szCs w:val="24"/>
+          <w:lang w:val="en-GB"/>
+        </w:rPr>
+        <w:t>: Insights derived from the analysis highlight patterns and preferences among consumers. Stakeholders can utilize this information to tailor insurance products and services to meet customer needs effectively, enhancing customer satisfaction and loyalty.</w:t>
+      </w:r>
+    </w:p>
+    <w:p>
+      <w:pPr>
+        <w:spacing w:line="360" w:lineRule="auto"/>
+        <w:jc w:val="both"/>
+        <w:rPr>
+          <w:rFonts w:ascii="Times New Roman" w:hAnsi="Times New Roman" w:cs="Times New Roman"/>
+          <w:sz w:val="24"/>
+          <w:szCs w:val="24"/>
+          <w:lang w:val="en-GB"/>
+        </w:rPr>
+      </w:pPr>
+    </w:p>
+    <w:p>
+      <w:pPr>
+        <w:spacing w:line="360" w:lineRule="auto"/>
+        <w:jc w:val="both"/>
+        <w:rPr>
+          <w:rFonts w:ascii="Times New Roman" w:hAnsi="Times New Roman" w:cs="Times New Roman"/>
+          <w:b/>
+          <w:bCs/>
+          <w:sz w:val="24"/>
+          <w:szCs w:val="24"/>
+          <w:lang w:val="en-GB"/>
+        </w:rPr>
+      </w:pPr>
+      <w:r>
+        <w:rPr>
+          <w:rFonts w:ascii="Times New Roman" w:hAnsi="Times New Roman" w:cs="Times New Roman"/>
+          <w:b/>
+          <w:bCs/>
+          <w:sz w:val="24"/>
+          <w:szCs w:val="24"/>
+          <w:lang w:val="en-GB"/>
+        </w:rPr>
+        <w:lastRenderedPageBreak/>
+        <w:t>5.3</w:t>
+      </w:r>
+      <w:r>
+        <w:rPr>
+          <w:b/>
+          <w:bCs/>
+        </w:rPr>
+        <w:t xml:space="preserve"> </w:t>
+      </w:r>
+      <w:r>
+        <w:rPr>
+          <w:rFonts w:ascii="Times New Roman" w:hAnsi="Times New Roman" w:cs="Times New Roman"/>
+          <w:b/>
+          <w:bCs/>
+          <w:sz w:val="24"/>
+          <w:szCs w:val="24"/>
+          <w:lang w:val="en-GB"/>
+        </w:rPr>
+        <w:t>Key Findings in Nigerian Automobile Preferences:</w:t>
+      </w:r>
+    </w:p>
+    <w:p>
+      <w:pPr>
+        <w:pStyle w:val="ListParagraph"/>
+        <w:numPr>
+          <w:ilvl w:val="0"/>
+          <w:numId w:val="35"/>
+        </w:numPr>
+        <w:spacing w:line="360" w:lineRule="auto"/>
+        <w:jc w:val="both"/>
+        <w:rPr>
+          <w:rFonts w:ascii="Times New Roman" w:hAnsi="Times New Roman" w:cs="Times New Roman"/>
+          <w:sz w:val="24"/>
+          <w:szCs w:val="24"/>
+          <w:lang w:val="en-GB"/>
+        </w:rPr>
+      </w:pPr>
+      <w:r>
+        <w:rPr>
+          <w:rFonts w:ascii="Times New Roman" w:hAnsi="Times New Roman" w:cs="Times New Roman"/>
+          <w:b/>
+          <w:bCs/>
+          <w:sz w:val="24"/>
+          <w:szCs w:val="24"/>
+          <w:lang w:val="en-GB"/>
+        </w:rPr>
+        <w:t>Gender Distribution</w:t>
+      </w:r>
+      <w:r>
+        <w:rPr>
+          <w:rFonts w:ascii="Times New Roman" w:hAnsi="Times New Roman" w:cs="Times New Roman"/>
+          <w:sz w:val="24"/>
+          <w:szCs w:val="24"/>
+          <w:lang w:val="en-GB"/>
+        </w:rPr>
+        <w:t>: Slight female predominance with a ratio of 0.86 for every 100 males.</w:t>
+      </w:r>
+    </w:p>
+    <w:p>
+      <w:pPr>
+        <w:pStyle w:val="ListParagraph"/>
+        <w:numPr>
+          <w:ilvl w:val="0"/>
+          <w:numId w:val="35"/>
+        </w:numPr>
+        <w:spacing w:line="360" w:lineRule="auto"/>
+        <w:jc w:val="both"/>
+        <w:rPr>
+          <w:rFonts w:ascii="Times New Roman" w:hAnsi="Times New Roman" w:cs="Times New Roman"/>
+          <w:sz w:val="24"/>
+          <w:szCs w:val="24"/>
+          <w:lang w:val="en-GB"/>
+        </w:rPr>
+      </w:pPr>
+      <w:r>
+        <w:rPr>
+          <w:rFonts w:ascii="Times New Roman" w:hAnsi="Times New Roman" w:cs="Times New Roman"/>
+          <w:b/>
+          <w:bCs/>
+          <w:sz w:val="24"/>
+          <w:szCs w:val="24"/>
+          <w:lang w:val="en-GB"/>
+        </w:rPr>
+        <w:t>Car Types</w:t>
+      </w:r>
+      <w:r>
+        <w:rPr>
+          <w:rFonts w:ascii="Times New Roman" w:hAnsi="Times New Roman" w:cs="Times New Roman"/>
+          <w:sz w:val="24"/>
+          <w:szCs w:val="24"/>
+          <w:lang w:val="en-GB"/>
+        </w:rPr>
+        <w:t>: Saloon, Truck, and Pick vehicles stand out, potentially reflecting family needs or income disparities.</w:t>
+      </w:r>
+    </w:p>
+    <w:p>
+      <w:pPr>
+        <w:pStyle w:val="ListParagraph"/>
+        <w:numPr>
+          <w:ilvl w:val="0"/>
+          <w:numId w:val="35"/>
+        </w:numPr>
+        <w:spacing w:line="360" w:lineRule="auto"/>
+        <w:jc w:val="both"/>
+        <w:rPr>
+          <w:rFonts w:ascii="Times New Roman" w:hAnsi="Times New Roman" w:cs="Times New Roman"/>
+          <w:sz w:val="24"/>
+          <w:szCs w:val="24"/>
+          <w:lang w:val="en-GB"/>
+        </w:rPr>
+      </w:pPr>
+      <w:r>
+        <w:rPr>
+          <w:rFonts w:ascii="Times New Roman" w:hAnsi="Times New Roman" w:cs="Times New Roman"/>
+          <w:b/>
+          <w:bCs/>
+          <w:sz w:val="24"/>
+          <w:szCs w:val="24"/>
+          <w:lang w:val="en-GB"/>
+        </w:rPr>
+        <w:t>Market Dynamics</w:t>
+      </w:r>
+      <w:r>
+        <w:rPr>
+          <w:rFonts w:ascii="Times New Roman" w:hAnsi="Times New Roman" w:cs="Times New Roman"/>
+          <w:sz w:val="24"/>
+          <w:szCs w:val="24"/>
+          <w:lang w:val="en-GB"/>
+        </w:rPr>
+        <w:t>: Preferences suggest varying factors like terrain, family size, or pricing influence car choice.</w:t>
+      </w:r>
+    </w:p>
+    <w:p>
+      <w:pPr>
+        <w:pStyle w:val="ListParagraph"/>
+        <w:numPr>
+          <w:ilvl w:val="0"/>
+          <w:numId w:val="35"/>
+        </w:numPr>
+        <w:spacing w:line="360" w:lineRule="auto"/>
+        <w:jc w:val="both"/>
+        <w:rPr>
+          <w:rFonts w:ascii="Times New Roman" w:hAnsi="Times New Roman" w:cs="Times New Roman"/>
+          <w:sz w:val="24"/>
+          <w:szCs w:val="24"/>
+          <w:lang w:val="en-GB"/>
+        </w:rPr>
+      </w:pPr>
+      <w:r>
+        <w:rPr>
+          <w:rFonts w:ascii="Times New Roman" w:hAnsi="Times New Roman" w:cs="Times New Roman"/>
+          <w:b/>
+          <w:bCs/>
+          <w:sz w:val="24"/>
+          <w:szCs w:val="24"/>
+          <w:lang w:val="en-GB"/>
+        </w:rPr>
+        <w:t>Product Name Distribution</w:t>
+      </w:r>
+      <w:r>
+        <w:rPr>
+          <w:rFonts w:ascii="Times New Roman" w:hAnsi="Times New Roman" w:cs="Times New Roman"/>
+          <w:sz w:val="24"/>
+          <w:szCs w:val="24"/>
+          <w:lang w:val="en-GB"/>
+        </w:rPr>
+        <w:t>: "Car classic" leads, reflecting demand for traditional vehicles, alongside growing interest in electric cars like "car voltage."</w:t>
+      </w:r>
+    </w:p>
+    <w:p>
+      <w:pPr>
+        <w:pStyle w:val="ListParagraph"/>
+        <w:numPr>
+          <w:ilvl w:val="0"/>
+          <w:numId w:val="35"/>
+        </w:numPr>
+        <w:spacing w:line="360" w:lineRule="auto"/>
+        <w:jc w:val="both"/>
+        <w:rPr>
+          <w:rFonts w:ascii="Times New Roman" w:hAnsi="Times New Roman" w:cs="Times New Roman"/>
+          <w:sz w:val="24"/>
+          <w:szCs w:val="24"/>
+          <w:lang w:val="en-GB"/>
+        </w:rPr>
+      </w:pPr>
+      <w:r>
+        <w:rPr>
+          <w:rFonts w:ascii="Times New Roman" w:hAnsi="Times New Roman" w:cs="Times New Roman"/>
+          <w:b/>
+          <w:bCs/>
+          <w:sz w:val="24"/>
+          <w:szCs w:val="24"/>
+          <w:lang w:val="en-GB"/>
+        </w:rPr>
+        <w:t>State Distribution</w:t>
+      </w:r>
+      <w:r>
+        <w:rPr>
+          <w:rFonts w:ascii="Times New Roman" w:hAnsi="Times New Roman" w:cs="Times New Roman"/>
+          <w:sz w:val="24"/>
+          <w:szCs w:val="24"/>
+          <w:lang w:val="en-GB"/>
+        </w:rPr>
+        <w:t>: Lagos, Ogun, and Oyo prominent due to commercial significance, while oil resources contribute to Delta and Edo's importance.</w:t>
+      </w:r>
+    </w:p>
+    <w:p>
+      <w:pPr>
+        <w:pStyle w:val="ListParagraph"/>
+        <w:numPr>
+          <w:ilvl w:val="0"/>
+          <w:numId w:val="35"/>
+        </w:numPr>
+        <w:spacing w:line="360" w:lineRule="auto"/>
+        <w:jc w:val="both"/>
+        <w:rPr>
+          <w:rFonts w:ascii="Times New Roman" w:hAnsi="Times New Roman" w:cs="Times New Roman"/>
+          <w:sz w:val="24"/>
+          <w:szCs w:val="24"/>
+          <w:lang w:val="en-GB"/>
+        </w:rPr>
+      </w:pPr>
+      <w:r>
+        <w:rPr>
+          <w:rFonts w:ascii="Times New Roman" w:hAnsi="Times New Roman" w:cs="Times New Roman"/>
+          <w:b/>
+          <w:bCs/>
+          <w:sz w:val="24"/>
+          <w:szCs w:val="24"/>
+          <w:lang w:val="en-GB"/>
+        </w:rPr>
+        <w:t>Local Government Areas (LGAs)</w:t>
+      </w:r>
+      <w:r>
+        <w:rPr>
+          <w:rFonts w:ascii="Times New Roman" w:hAnsi="Times New Roman" w:cs="Times New Roman"/>
+          <w:sz w:val="24"/>
+          <w:szCs w:val="24"/>
+          <w:lang w:val="en-GB"/>
+        </w:rPr>
+        <w:t>: Concentration in Lagos' key LGAs highlights their role as hubs for automobile activities.</w:t>
+      </w:r>
+    </w:p>
+    <w:p>
+      <w:pPr>
+        <w:pStyle w:val="ListParagraph"/>
+        <w:numPr>
+          <w:ilvl w:val="0"/>
+          <w:numId w:val="35"/>
+        </w:numPr>
+        <w:spacing w:line="360" w:lineRule="auto"/>
+        <w:jc w:val="both"/>
+        <w:rPr>
+          <w:rFonts w:ascii="Times New Roman" w:hAnsi="Times New Roman" w:cs="Times New Roman"/>
+          <w:sz w:val="24"/>
+          <w:szCs w:val="24"/>
+          <w:lang w:val="en-GB"/>
+        </w:rPr>
+      </w:pPr>
+      <w:r>
+        <w:rPr>
+          <w:rFonts w:ascii="Times New Roman" w:hAnsi="Times New Roman" w:cs="Times New Roman"/>
+          <w:b/>
+          <w:bCs/>
+          <w:sz w:val="24"/>
+          <w:szCs w:val="24"/>
+          <w:lang w:val="en-GB"/>
+        </w:rPr>
+        <w:t>Consumer Accessibility</w:t>
+      </w:r>
+      <w:r>
+        <w:rPr>
+          <w:rFonts w:ascii="Times New Roman" w:hAnsi="Times New Roman" w:cs="Times New Roman"/>
+          <w:sz w:val="24"/>
+          <w:szCs w:val="24"/>
+          <w:lang w:val="en-GB"/>
+        </w:rPr>
+        <w:t>: Concentration implies easier access in certain LGAs, potentially raising costs in less prevalent areas.</w:t>
+      </w:r>
+    </w:p>
+    <w:p>
+      <w:pPr>
+        <w:pStyle w:val="ListParagraph"/>
+        <w:numPr>
+          <w:ilvl w:val="0"/>
+          <w:numId w:val="35"/>
+        </w:numPr>
+        <w:spacing w:line="360" w:lineRule="auto"/>
+        <w:jc w:val="both"/>
+        <w:rPr>
+          <w:rFonts w:ascii="Times New Roman" w:hAnsi="Times New Roman" w:cs="Times New Roman"/>
+          <w:sz w:val="24"/>
+          <w:szCs w:val="24"/>
+          <w:lang w:val="en-GB"/>
+        </w:rPr>
+      </w:pPr>
+      <w:r>
+        <w:rPr>
+          <w:rFonts w:ascii="Times New Roman" w:hAnsi="Times New Roman" w:cs="Times New Roman"/>
+          <w:b/>
+          <w:bCs/>
+          <w:sz w:val="24"/>
+          <w:szCs w:val="24"/>
+          <w:lang w:val="en-GB"/>
+        </w:rPr>
+        <w:t>Car Make Preference</w:t>
+      </w:r>
+      <w:r>
+        <w:rPr>
+          <w:rFonts w:ascii="Times New Roman" w:hAnsi="Times New Roman" w:cs="Times New Roman"/>
+          <w:sz w:val="24"/>
+          <w:szCs w:val="24"/>
+          <w:lang w:val="en-GB"/>
+        </w:rPr>
+        <w:t>: Toyota, Honda, and Nissan dominate, reflecting reliability and affordability factors.</w:t>
+      </w:r>
+    </w:p>
+    <w:p>
+      <w:pPr>
+        <w:pStyle w:val="ListParagraph"/>
+        <w:numPr>
+          <w:ilvl w:val="0"/>
+          <w:numId w:val="35"/>
+        </w:numPr>
+        <w:spacing w:line="360" w:lineRule="auto"/>
+        <w:jc w:val="both"/>
+        <w:rPr>
+          <w:rFonts w:ascii="Times New Roman" w:hAnsi="Times New Roman" w:cs="Times New Roman"/>
+          <w:sz w:val="24"/>
+          <w:szCs w:val="24"/>
+          <w:lang w:val="en-GB"/>
+        </w:rPr>
+      </w:pPr>
+      <w:r>
+        <w:rPr>
+          <w:rFonts w:ascii="Times New Roman" w:hAnsi="Times New Roman" w:cs="Times New Roman"/>
+          <w:b/>
+          <w:bCs/>
+          <w:sz w:val="24"/>
+          <w:szCs w:val="24"/>
+          <w:lang w:val="en-GB"/>
+        </w:rPr>
+        <w:t>Car Colour Choices</w:t>
+      </w:r>
+      <w:r>
+        <w:rPr>
+          <w:rFonts w:ascii="Times New Roman" w:hAnsi="Times New Roman" w:cs="Times New Roman"/>
+          <w:sz w:val="24"/>
+          <w:szCs w:val="24"/>
+          <w:lang w:val="en-GB"/>
+        </w:rPr>
+        <w:t xml:space="preserve">: Neutral tones like Black, White, and Grey are </w:t>
+      </w:r>
+      <w:r>
+        <w:rPr>
+          <w:rFonts w:ascii="Times New Roman" w:hAnsi="Times New Roman" w:cs="Times New Roman"/>
+          <w:sz w:val="24"/>
+          <w:szCs w:val="24"/>
+          <w:lang w:val="en-GB"/>
+        </w:rPr>
+        <w:t>favoured</w:t>
+      </w:r>
+      <w:r>
+        <w:rPr>
+          <w:rFonts w:ascii="Times New Roman" w:hAnsi="Times New Roman" w:cs="Times New Roman"/>
+          <w:sz w:val="24"/>
+          <w:szCs w:val="24"/>
+          <w:lang w:val="en-GB"/>
+        </w:rPr>
+        <w:t>, possibly for sophistication and resale value.</w:t>
+      </w:r>
+    </w:p>
+    <w:p>
+      <w:pPr>
+        <w:pStyle w:val="ListParagraph"/>
+        <w:numPr>
+          <w:ilvl w:val="0"/>
+          <w:numId w:val="35"/>
+        </w:numPr>
+        <w:spacing w:line="360" w:lineRule="auto"/>
+        <w:jc w:val="both"/>
+        <w:rPr>
+          <w:rFonts w:ascii="Times New Roman" w:hAnsi="Times New Roman" w:cs="Times New Roman"/>
+          <w:sz w:val="24"/>
+          <w:szCs w:val="24"/>
+          <w:lang w:val="en-GB"/>
+        </w:rPr>
+      </w:pPr>
+      <w:r>
+        <w:rPr>
+          <w:rFonts w:ascii="Times New Roman" w:hAnsi="Times New Roman" w:cs="Times New Roman"/>
+          <w:b/>
+          <w:bCs/>
+          <w:sz w:val="24"/>
+          <w:szCs w:val="24"/>
+          <w:lang w:val="en-GB"/>
+        </w:rPr>
+        <w:t>Market Insights</w:t>
+      </w:r>
+      <w:r>
+        <w:rPr>
+          <w:rFonts w:ascii="Times New Roman" w:hAnsi="Times New Roman" w:cs="Times New Roman"/>
+          <w:sz w:val="24"/>
+          <w:szCs w:val="24"/>
+          <w:lang w:val="en-GB"/>
+        </w:rPr>
+        <w:t xml:space="preserve">: Preferences in car types, </w:t>
+      </w:r>
+      <w:r>
+        <w:rPr>
+          <w:rFonts w:ascii="Times New Roman" w:hAnsi="Times New Roman" w:cs="Times New Roman"/>
+          <w:sz w:val="24"/>
+          <w:szCs w:val="24"/>
+          <w:lang w:val="en-GB"/>
+        </w:rPr>
+        <w:t>colours</w:t>
+      </w:r>
+      <w:r>
+        <w:rPr>
+          <w:rFonts w:ascii="Times New Roman" w:hAnsi="Times New Roman" w:cs="Times New Roman"/>
+          <w:sz w:val="24"/>
+          <w:szCs w:val="24"/>
+          <w:lang w:val="en-GB"/>
+        </w:rPr>
+        <w:t>, and make mirror consumer sentiments and influence the automobile industry's landscape.</w:t>
+      </w:r>
+    </w:p>
+    <w:p>
+      <w:pPr>
+        <w:spacing w:line="360" w:lineRule="auto"/>
+        <w:jc w:val="both"/>
+        <w:rPr>
+          <w:rFonts w:ascii="Times New Roman" w:hAnsi="Times New Roman" w:cs="Times New Roman"/>
+          <w:b/>
+          <w:bCs/>
+          <w:sz w:val="24"/>
+          <w:szCs w:val="24"/>
+          <w:lang w:val="en-GB"/>
+        </w:rPr>
+      </w:pPr>
+      <w:r>
+        <w:rPr>
+          <w:rFonts w:ascii="Times New Roman" w:hAnsi="Times New Roman" w:cs="Times New Roman"/>
+          <w:b/>
+          <w:bCs/>
+          <w:sz w:val="24"/>
+          <w:szCs w:val="24"/>
+          <w:lang w:val="en-GB"/>
+        </w:rPr>
+        <w:t>5.4 Insights from Automobile Policy Holders Data</w:t>
+      </w:r>
+    </w:p>
+    <w:p>
+      <w:pPr>
+        <w:pStyle w:val="ListParagraph"/>
+        <w:numPr>
+          <w:ilvl w:val="0"/>
+          <w:numId w:val="36"/>
+        </w:numPr>
+        <w:spacing w:line="360" w:lineRule="auto"/>
+        <w:ind w:left="714" w:hanging="357"/>
+        <w:jc w:val="both"/>
+        <w:rPr>
+          <w:rFonts w:ascii="Times New Roman" w:hAnsi="Times New Roman" w:cs="Times New Roman"/>
+          <w:sz w:val="24"/>
+          <w:szCs w:val="24"/>
+          <w:lang w:val="en-GB"/>
+        </w:rPr>
+      </w:pPr>
+      <w:r>
+        <w:rPr>
+          <w:rFonts w:ascii="Times New Roman" w:hAnsi="Times New Roman" w:cs="Times New Roman"/>
+          <w:b/>
+          <w:bCs/>
+          <w:sz w:val="24"/>
+          <w:szCs w:val="24"/>
+          <w:lang w:val="en-GB"/>
+        </w:rPr>
+        <w:t>Age and Policy Count</w:t>
+      </w:r>
+      <w:r>
+        <w:rPr>
+          <w:rFonts w:ascii="Times New Roman" w:hAnsi="Times New Roman" w:cs="Times New Roman"/>
+          <w:sz w:val="24"/>
+          <w:szCs w:val="24"/>
+          <w:lang w:val="en-GB"/>
+        </w:rPr>
+        <w:t>: No clear correlation exists between age and policy count, showing diverse policy holdings across age groups.</w:t>
+      </w:r>
+    </w:p>
+    <w:p>
+      <w:pPr>
+        <w:pStyle w:val="ListParagraph"/>
+        <w:numPr>
+          <w:ilvl w:val="0"/>
+          <w:numId w:val="36"/>
+        </w:numPr>
+        <w:spacing w:line="360" w:lineRule="auto"/>
+        <w:ind w:left="714" w:hanging="357"/>
+        <w:jc w:val="both"/>
+        <w:rPr>
+          <w:rFonts w:ascii="Times New Roman" w:hAnsi="Times New Roman" w:cs="Times New Roman"/>
+          <w:sz w:val="24"/>
+          <w:szCs w:val="24"/>
+          <w:lang w:val="en-GB"/>
+        </w:rPr>
+      </w:pPr>
+      <w:r>
+        <w:rPr>
+          <w:rFonts w:ascii="Times New Roman" w:hAnsi="Times New Roman" w:cs="Times New Roman"/>
+          <w:b/>
+          <w:bCs/>
+          <w:sz w:val="24"/>
+          <w:szCs w:val="24"/>
+          <w:lang w:val="en-GB"/>
+        </w:rPr>
+        <w:t>Gender and Vehicle Ownership</w:t>
+      </w:r>
+      <w:r>
+        <w:rPr>
+          <w:rFonts w:ascii="Times New Roman" w:hAnsi="Times New Roman" w:cs="Times New Roman"/>
+          <w:sz w:val="24"/>
+          <w:szCs w:val="24"/>
+          <w:lang w:val="en-GB"/>
+        </w:rPr>
+        <w:t>: Men exhibit higher ownership percentages for Jeep pickups, indicating potential gender-based preferences.</w:t>
+      </w:r>
+    </w:p>
+    <w:p>
+      <w:pPr>
+        <w:pStyle w:val="ListParagraph"/>
+        <w:numPr>
+          <w:ilvl w:val="0"/>
+          <w:numId w:val="36"/>
+        </w:numPr>
+        <w:spacing w:line="360" w:lineRule="auto"/>
+        <w:ind w:left="714" w:hanging="357"/>
+        <w:jc w:val="both"/>
+        <w:rPr>
+          <w:rFonts w:ascii="Times New Roman" w:hAnsi="Times New Roman" w:cs="Times New Roman"/>
+          <w:sz w:val="24"/>
+          <w:szCs w:val="24"/>
+          <w:lang w:val="en-GB"/>
+        </w:rPr>
+      </w:pPr>
+      <w:r>
+        <w:rPr>
+          <w:rFonts w:ascii="Times New Roman" w:hAnsi="Times New Roman" w:cs="Times New Roman"/>
+          <w:b/>
+          <w:bCs/>
+          <w:sz w:val="24"/>
+          <w:szCs w:val="24"/>
+          <w:lang w:val="en-GB"/>
+        </w:rPr>
+        <w:t>State-wise Policy Uniformity</w:t>
+      </w:r>
+      <w:r>
+        <w:rPr>
+          <w:rFonts w:ascii="Times New Roman" w:hAnsi="Times New Roman" w:cs="Times New Roman"/>
+          <w:sz w:val="24"/>
+          <w:szCs w:val="24"/>
+          <w:lang w:val="en-GB"/>
+        </w:rPr>
+        <w:t>: States show similar median policy counts around 2, suggesting consistency in policy distribution.</w:t>
+      </w:r>
+    </w:p>
+    <w:p>
+      <w:pPr>
+        <w:pStyle w:val="ListParagraph"/>
+        <w:numPr>
+          <w:ilvl w:val="0"/>
+          <w:numId w:val="36"/>
+        </w:numPr>
+        <w:spacing w:line="360" w:lineRule="auto"/>
+        <w:ind w:left="714" w:hanging="357"/>
+        <w:jc w:val="both"/>
+        <w:rPr>
+          <w:rFonts w:ascii="Times New Roman" w:hAnsi="Times New Roman" w:cs="Times New Roman"/>
+          <w:sz w:val="24"/>
+          <w:szCs w:val="24"/>
+          <w:lang w:val="en-GB"/>
+        </w:rPr>
+      </w:pPr>
+      <w:r>
+        <w:rPr>
+          <w:rFonts w:ascii="Times New Roman" w:hAnsi="Times New Roman" w:cs="Times New Roman"/>
+          <w:b/>
+          <w:bCs/>
+          <w:sz w:val="24"/>
+          <w:szCs w:val="24"/>
+          <w:lang w:val="en-GB"/>
+        </w:rPr>
+        <w:t>Target Distribution by Car Make</w:t>
+      </w:r>
+      <w:r>
+        <w:rPr>
+          <w:rFonts w:ascii="Times New Roman" w:hAnsi="Times New Roman" w:cs="Times New Roman"/>
+          <w:sz w:val="24"/>
+          <w:szCs w:val="24"/>
+          <w:lang w:val="en-GB"/>
+        </w:rPr>
+        <w:t>: Toyota leads in targets, highlighting its popularity, while Land Rover has comparatively fewer targets.</w:t>
+      </w:r>
+    </w:p>
+    <w:p>
+      <w:pPr>
+        <w:pStyle w:val="ListParagraph"/>
+        <w:numPr>
+          <w:ilvl w:val="0"/>
+          <w:numId w:val="36"/>
+        </w:numPr>
+        <w:spacing w:line="360" w:lineRule="auto"/>
+        <w:ind w:left="714" w:hanging="357"/>
+        <w:jc w:val="both"/>
+        <w:rPr>
+          <w:rFonts w:ascii="Times New Roman" w:hAnsi="Times New Roman" w:cs="Times New Roman"/>
+          <w:sz w:val="24"/>
+          <w:szCs w:val="24"/>
+          <w:lang w:val="en-GB"/>
+        </w:rPr>
+      </w:pPr>
+      <w:r>
+        <w:rPr>
+          <w:rFonts w:ascii="Times New Roman" w:hAnsi="Times New Roman" w:cs="Times New Roman"/>
+          <w:b/>
+          <w:bCs/>
+          <w:sz w:val="24"/>
+          <w:szCs w:val="24"/>
+          <w:lang w:val="en-GB"/>
+        </w:rPr>
+        <w:lastRenderedPageBreak/>
+        <w:t>Product Name Impact on Targets</w:t>
+      </w:r>
+      <w:r>
+        <w:rPr>
+          <w:rFonts w:ascii="Times New Roman" w:hAnsi="Times New Roman" w:cs="Times New Roman"/>
+          <w:sz w:val="24"/>
+          <w:szCs w:val="24"/>
+          <w:lang w:val="en-GB"/>
+        </w:rPr>
+        <w:t>: Car Classic, a popular versatile option, has more targets, whereas Customized Motor, a niche product, shows lower counts.</w:t>
+      </w:r>
+    </w:p>
+    <w:p>
+      <w:pPr>
+        <w:pStyle w:val="ListParagraph"/>
+        <w:numPr>
+          <w:ilvl w:val="0"/>
+          <w:numId w:val="36"/>
+        </w:numPr>
+        <w:spacing w:line="360" w:lineRule="auto"/>
+        <w:ind w:left="714" w:hanging="357"/>
+        <w:jc w:val="both"/>
+        <w:rPr>
+          <w:rFonts w:ascii="Times New Roman" w:hAnsi="Times New Roman" w:cs="Times New Roman"/>
+          <w:sz w:val="24"/>
+          <w:szCs w:val="24"/>
+          <w:lang w:val="en-GB"/>
+        </w:rPr>
+      </w:pPr>
+      <w:r>
+        <w:rPr>
+          <w:rFonts w:ascii="Times New Roman" w:hAnsi="Times New Roman" w:cs="Times New Roman"/>
+          <w:b/>
+          <w:bCs/>
+          <w:sz w:val="24"/>
+          <w:szCs w:val="24"/>
+          <w:lang w:val="en-GB"/>
+        </w:rPr>
+        <w:t>Car Category and Policy Start Dates</w:t>
+      </w:r>
+      <w:r>
+        <w:rPr>
+          <w:rFonts w:ascii="Times New Roman" w:hAnsi="Times New Roman" w:cs="Times New Roman"/>
+          <w:sz w:val="24"/>
+          <w:szCs w:val="24"/>
+          <w:lang w:val="en-GB"/>
+        </w:rPr>
+        <w:t>: SUVs and sedans witness more policies initiated recently, while vans show fewer policies started overall.</w:t>
+      </w:r>
+    </w:p>
+    <w:p>
+      <w:pPr>
+        <w:pStyle w:val="ListParagraph"/>
+        <w:numPr>
+          <w:ilvl w:val="0"/>
+          <w:numId w:val="36"/>
+        </w:numPr>
+        <w:spacing w:line="360" w:lineRule="auto"/>
+        <w:ind w:left="714" w:hanging="357"/>
+        <w:jc w:val="both"/>
+        <w:rPr>
+          <w:rFonts w:ascii="Times New Roman" w:hAnsi="Times New Roman" w:cs="Times New Roman"/>
+          <w:sz w:val="24"/>
+          <w:szCs w:val="24"/>
+          <w:lang w:val="en-GB"/>
+        </w:rPr>
+      </w:pPr>
+      <w:r>
+        <w:rPr>
+          <w:rFonts w:ascii="Times New Roman" w:hAnsi="Times New Roman" w:cs="Times New Roman"/>
+          <w:b/>
+          <w:bCs/>
+          <w:sz w:val="24"/>
+          <w:szCs w:val="24"/>
+          <w:lang w:val="en-GB"/>
+        </w:rPr>
+        <w:t>Policy Holders' Multiple Car Categories</w:t>
+      </w:r>
+      <w:r>
+        <w:rPr>
+          <w:rFonts w:ascii="Times New Roman" w:hAnsi="Times New Roman" w:cs="Times New Roman"/>
+          <w:sz w:val="24"/>
+          <w:szCs w:val="24"/>
+          <w:lang w:val="en-GB"/>
+        </w:rPr>
+        <w:t xml:space="preserve">: Sedans, being more fuel-efficient and affordable, are </w:t>
+      </w:r>
+      <w:r>
+        <w:rPr>
+          <w:rFonts w:ascii="Times New Roman" w:hAnsi="Times New Roman" w:cs="Times New Roman"/>
+          <w:sz w:val="24"/>
+          <w:szCs w:val="24"/>
+          <w:lang w:val="en-GB"/>
+        </w:rPr>
+        <w:t>favoured</w:t>
+      </w:r>
+      <w:r>
+        <w:rPr>
+          <w:rFonts w:ascii="Times New Roman" w:hAnsi="Times New Roman" w:cs="Times New Roman"/>
+          <w:sz w:val="24"/>
+          <w:szCs w:val="24"/>
+          <w:lang w:val="en-GB"/>
+        </w:rPr>
+        <w:t xml:space="preserve"> by holders with multiple policies.</w:t>
+      </w:r>
+    </w:p>
+    <w:p>
+      <w:pPr>
+        <w:pStyle w:val="ListParagraph"/>
+        <w:numPr>
+          <w:ilvl w:val="0"/>
+          <w:numId w:val="36"/>
+        </w:numPr>
+        <w:spacing w:line="360" w:lineRule="auto"/>
+        <w:ind w:left="714" w:hanging="357"/>
+        <w:jc w:val="both"/>
+        <w:rPr>
+          <w:rFonts w:ascii="Times New Roman" w:hAnsi="Times New Roman" w:cs="Times New Roman"/>
+          <w:sz w:val="24"/>
+          <w:szCs w:val="24"/>
+          <w:lang w:val="en-GB"/>
+        </w:rPr>
+      </w:pPr>
+      <w:r>
+        <w:rPr>
+          <w:rFonts w:ascii="Times New Roman" w:hAnsi="Times New Roman" w:cs="Times New Roman"/>
+          <w:b/>
+          <w:bCs/>
+          <w:sz w:val="24"/>
+          <w:szCs w:val="24"/>
+          <w:lang w:val="en-GB"/>
+        </w:rPr>
+        <w:t>Policy End Dates and Car Categories:</w:t>
+      </w:r>
+      <w:r>
+        <w:rPr>
+          <w:rFonts w:ascii="Times New Roman" w:hAnsi="Times New Roman" w:cs="Times New Roman"/>
+          <w:sz w:val="24"/>
+          <w:szCs w:val="24"/>
+          <w:lang w:val="en-GB"/>
+        </w:rPr>
+        <w:t xml:space="preserve"> SUVs and sedans hold more policies expiring in the future, while pickups show evenly distributed end dates.</w:t>
+      </w:r>
+    </w:p>
+    <w:p>
+      <w:pPr>
+        <w:pStyle w:val="ListParagraph"/>
+        <w:numPr>
+          <w:ilvl w:val="0"/>
+          <w:numId w:val="36"/>
+        </w:numPr>
+        <w:spacing w:line="360" w:lineRule="auto"/>
+        <w:ind w:left="714" w:hanging="357"/>
+        <w:jc w:val="both"/>
+        <w:rPr>
+          <w:rFonts w:ascii="Times New Roman" w:hAnsi="Times New Roman" w:cs="Times New Roman"/>
+          <w:sz w:val="24"/>
+          <w:szCs w:val="24"/>
+          <w:lang w:val="en-GB"/>
+        </w:rPr>
+      </w:pPr>
+      <w:r>
+        <w:rPr>
+          <w:rFonts w:ascii="Times New Roman" w:hAnsi="Times New Roman" w:cs="Times New Roman"/>
+          <w:b/>
+          <w:bCs/>
+          <w:sz w:val="24"/>
+          <w:szCs w:val="24"/>
+          <w:lang w:val="en-GB"/>
+        </w:rPr>
+        <w:t>Policy End Dates and Car Age</w:t>
+      </w:r>
+      <w:r>
+        <w:rPr>
+          <w:rFonts w:ascii="Times New Roman" w:hAnsi="Times New Roman" w:cs="Times New Roman"/>
+          <w:sz w:val="24"/>
+          <w:szCs w:val="24"/>
+          <w:lang w:val="en-GB"/>
+        </w:rPr>
+        <w:t>: Newer car types like SUVs and sedans tend to have policies that expire further into the future.</w:t>
+      </w:r>
+    </w:p>
+    <w:p>
+      <w:pPr>
+        <w:pStyle w:val="ListParagraph"/>
+        <w:numPr>
+          <w:ilvl w:val="0"/>
+          <w:numId w:val="36"/>
+        </w:numPr>
+        <w:spacing w:line="360" w:lineRule="auto"/>
+        <w:ind w:left="714" w:hanging="357"/>
+        <w:jc w:val="both"/>
+        <w:rPr>
+          <w:rFonts w:ascii="Times New Roman" w:hAnsi="Times New Roman" w:cs="Times New Roman"/>
+          <w:sz w:val="24"/>
+          <w:szCs w:val="24"/>
+          <w:lang w:val="en-GB"/>
+        </w:rPr>
+      </w:pPr>
+      <w:r>
+        <w:rPr>
+          <w:rFonts w:ascii="Times New Roman" w:hAnsi="Times New Roman" w:cs="Times New Roman"/>
+          <w:b/>
+          <w:bCs/>
+          <w:sz w:val="24"/>
+          <w:szCs w:val="24"/>
+          <w:lang w:val="en-GB"/>
+        </w:rPr>
+        <w:t>Age Demographics in Car Categories</w:t>
+      </w:r>
+      <w:r>
+        <w:rPr>
+          <w:rFonts w:ascii="Times New Roman" w:hAnsi="Times New Roman" w:cs="Times New Roman"/>
+          <w:sz w:val="24"/>
+          <w:szCs w:val="24"/>
+          <w:lang w:val="en-GB"/>
+        </w:rPr>
+        <w:t>: The average age varies across car categories, showing diverse policy holder age distributions.</w:t>
+      </w:r>
+    </w:p>
+    <w:p>
+      <w:pPr>
+        <w:spacing w:line="360" w:lineRule="auto"/>
+        <w:ind w:left="360"/>
+        <w:jc w:val="both"/>
         <w:rPr>
           <w:rFonts w:ascii="Times New Roman" w:hAnsi="Times New Roman" w:cs="Times New Roman"/>
           <w:sz w:val="24"/>
@@ -11184,6 +11522,92 @@
 <file path=word/numbering.xml><?xml version="1.0" encoding="utf-8"?>
 <w:numbering xmlns:wpc="http://schemas.microsoft.com/office/word/2010/wordprocessingCanvas" xmlns:cx="http://schemas.microsoft.com/office/drawing/2014/chartex" xmlns:cx1="http://schemas.microsoft.com/office/drawing/2015/9/8/chartex" xmlns:cx2="http://schemas.microsoft.com/office/drawing/2015/10/21/chartex" xmlns:cx3="http://schemas.microsoft.com/office/drawing/2016/5/9/chartex" xmlns:cx4="http://schemas.microsoft.com/office/drawing/2016/5/10/chartex" xmlns:cx5="http://schemas.microsoft.com/office/drawing/2016/5/11/chartex" xmlns:cx6="http://schemas.microsoft.com/office/drawing/2016/5/12/chartex" xmlns:cx7="http://schemas.microsoft.com/office/drawing/2016/5/13/chartex" xmlns:cx8="http://schemas.microsoft.com/office/drawing/2016/5/14/chartex" xmlns:mc="http://schemas.openxmlformats.org/markup-compatibility/2006" xmlns:aink="http://schemas.microsoft.com/office/drawing/2016/ink" xmlns:am3d="http://schemas.microsoft.com/office/drawing/2017/model3d" xmlns:o="urn:schemas-microsoft-com:office:office" xmlns:r="http://schemas.openxmlformats.org/officeDocument/2006/relationships" xmlns:m="http://schemas.openxmlformats.org/officeDocument/2006/math" xmlns:v="urn:schemas-microsoft-com:vml" xmlns:wp14="http://schemas.microsoft.com/office/word/2010/wordprocessingDrawing" xmlns:wp="http://schemas.openxmlformats.org/drawingml/2006/wordprocessingDrawing" xmlns:w10="urn:schemas-microsoft-com:office:word" xmlns:w="http://schemas.openxmlformats.org/wordprocessingml/2006/main" xmlns:w14="http://schemas.microsoft.com/office/word/2010/wordml" xmlns:w15="http://schemas.microsoft.com/office/word/2012/wordml" xmlns:w16cid="http://schemas.microsoft.com/office/word/2016/wordml/cid" xmlns:w16se="http://schemas.microsoft.com/office/word/2015/wordml/symex" xmlns:wpg="http://schemas.microsoft.com/office/word/2010/wordprocessingGroup" xmlns:wpi="http://schemas.microsoft.com/office/word/2010/wordprocessingInk" xmlns:wne="http://schemas.microsoft.com/office/word/2006/wordml" xmlns:wps="http://schemas.microsoft.com/office/word/2010/wordprocessingShape" mc:Ignorable="w14 w15 w16se w16cid wp14">
   <w:abstractNum w:abstractNumId="0" w15:restartNumberingAfterBreak="0">
+    <w:nsid w:val="0743379B"/>
+    <w:multiLevelType w:val="hybridMultilevel"/>
+    <w:tmpl w:val="FFBEB6C2"/>
+    <w:lvl w:ilvl="0" w:tplc="0409000F">
+      <w:start w:val="1"/>
+      <w:numFmt w:val="decimal"/>
+      <w:lvlText w:val="%1."/>
+      <w:lvlJc w:val="left"/>
+      <w:pPr>
+        <w:ind w:left="720" w:hanging="360"/>
+      </w:pPr>
+    </w:lvl>
+    <w:lvl w:ilvl="1" w:tplc="04090019" w:tentative="1">
+      <w:start w:val="1"/>
+      <w:numFmt w:val="lowerLetter"/>
+      <w:lvlText w:val="%2."/>
+      <w:lvlJc w:val="left"/>
+      <w:pPr>
+        <w:ind w:left="1440" w:hanging="360"/>
+      </w:pPr>
+    </w:lvl>
+    <w:lvl w:ilvl="2" w:tplc="0409001B" w:tentative="1">
+      <w:start w:val="1"/>
+      <w:numFmt w:val="lowerRoman"/>
+      <w:lvlText w:val="%3."/>
+      <w:lvlJc w:val="right"/>
+      <w:pPr>
+        <w:ind w:left="2160" w:hanging="180"/>
+      </w:pPr>
+    </w:lvl>
+    <w:lvl w:ilvl="3" w:tplc="0409000F" w:tentative="1">
+      <w:start w:val="1"/>
+      <w:numFmt w:val="decimal"/>
+      <w:lvlText w:val="%4."/>
+      <w:lvlJc w:val="left"/>
+      <w:pPr>
+        <w:ind w:left="2880" w:hanging="360"/>
+      </w:pPr>
+    </w:lvl>
+    <w:lvl w:ilvl="4" w:tplc="04090019" w:tentative="1">
+      <w:start w:val="1"/>
+      <w:numFmt w:val="lowerLetter"/>
+      <w:lvlText w:val="%5."/>
+      <w:lvlJc w:val="left"/>
+      <w:pPr>
+        <w:ind w:left="3600" w:hanging="360"/>
+      </w:pPr>
+    </w:lvl>
+    <w:lvl w:ilvl="5" w:tplc="0409001B" w:tentative="1">
+      <w:start w:val="1"/>
+      <w:numFmt w:val="lowerRoman"/>
+      <w:lvlText w:val="%6."/>
+      <w:lvlJc w:val="right"/>
+      <w:pPr>
+        <w:ind w:left="4320" w:hanging="180"/>
+      </w:pPr>
+    </w:lvl>
+    <w:lvl w:ilvl="6" w:tplc="0409000F" w:tentative="1">
+      <w:start w:val="1"/>
+      <w:numFmt w:val="decimal"/>
+      <w:lvlText w:val="%7."/>
+      <w:lvlJc w:val="left"/>
+      <w:pPr>
+        <w:ind w:left="5040" w:hanging="360"/>
+      </w:pPr>
+    </w:lvl>
+    <w:lvl w:ilvl="7" w:tplc="04090019" w:tentative="1">
+      <w:start w:val="1"/>
+      <w:numFmt w:val="lowerLetter"/>
+      <w:lvlText w:val="%8."/>
+      <w:lvlJc w:val="left"/>
+      <w:pPr>
+        <w:ind w:left="5760" w:hanging="360"/>
+      </w:pPr>
+    </w:lvl>
+    <w:lvl w:ilvl="8" w:tplc="0409001B" w:tentative="1">
+      <w:start w:val="1"/>
+      <w:numFmt w:val="lowerRoman"/>
+      <w:lvlText w:val="%9."/>
+      <w:lvlJc w:val="right"/>
+      <w:pPr>
+        <w:ind w:left="6480" w:hanging="180"/>
+      </w:pPr>
+    </w:lvl>
+  </w:abstractNum>
+  <w:abstractNum w:abstractNumId="1" w15:restartNumberingAfterBreak="0">
     <w:nsid w:val="105A7045"/>
     <w:multiLevelType w:val="hybridMultilevel"/>
     <w:tmpl w:val="9C2481C0"/>
@@ -11296,7 +11720,93 @@
       </w:rPr>
     </w:lvl>
   </w:abstractNum>
-  <w:abstractNum w:abstractNumId="1" w15:restartNumberingAfterBreak="0">
+  <w:abstractNum w:abstractNumId="2" w15:restartNumberingAfterBreak="0">
+    <w:nsid w:val="156B6034"/>
+    <w:multiLevelType w:val="hybridMultilevel"/>
+    <w:tmpl w:val="E83603C6"/>
+    <w:lvl w:ilvl="0" w:tplc="0409000F">
+      <w:start w:val="1"/>
+      <w:numFmt w:val="decimal"/>
+      <w:lvlText w:val="%1."/>
+      <w:lvlJc w:val="left"/>
+      <w:pPr>
+        <w:ind w:left="720" w:hanging="360"/>
+      </w:pPr>
+    </w:lvl>
+    <w:lvl w:ilvl="1" w:tplc="04090019" w:tentative="1">
+      <w:start w:val="1"/>
+      <w:numFmt w:val="lowerLetter"/>
+      <w:lvlText w:val="%2."/>
+      <w:lvlJc w:val="left"/>
+      <w:pPr>
+        <w:ind w:left="1440" w:hanging="360"/>
+      </w:pPr>
+    </w:lvl>
+    <w:lvl w:ilvl="2" w:tplc="0409001B" w:tentative="1">
+      <w:start w:val="1"/>
+      <w:numFmt w:val="lowerRoman"/>
+      <w:lvlText w:val="%3."/>
+      <w:lvlJc w:val="right"/>
+      <w:pPr>
+        <w:ind w:left="2160" w:hanging="180"/>
+      </w:pPr>
+    </w:lvl>
+    <w:lvl w:ilvl="3" w:tplc="0409000F" w:tentative="1">
+      <w:start w:val="1"/>
+      <w:numFmt w:val="decimal"/>
+      <w:lvlText w:val="%4."/>
+      <w:lvlJc w:val="left"/>
+      <w:pPr>
+        <w:ind w:left="2880" w:hanging="360"/>
+      </w:pPr>
+    </w:lvl>
+    <w:lvl w:ilvl="4" w:tplc="04090019" w:tentative="1">
+      <w:start w:val="1"/>
+      <w:numFmt w:val="lowerLetter"/>
+      <w:lvlText w:val="%5."/>
+      <w:lvlJc w:val="left"/>
+      <w:pPr>
+        <w:ind w:left="3600" w:hanging="360"/>
+      </w:pPr>
+    </w:lvl>
+    <w:lvl w:ilvl="5" w:tplc="0409001B" w:tentative="1">
+      <w:start w:val="1"/>
+      <w:numFmt w:val="lowerRoman"/>
+      <w:lvlText w:val="%6."/>
+      <w:lvlJc w:val="right"/>
+      <w:pPr>
+        <w:ind w:left="4320" w:hanging="180"/>
+      </w:pPr>
+    </w:lvl>
+    <w:lvl w:ilvl="6" w:tplc="0409000F" w:tentative="1">
+      <w:start w:val="1"/>
+      <w:numFmt w:val="decimal"/>
+      <w:lvlText w:val="%7."/>
+      <w:lvlJc w:val="left"/>
+      <w:pPr>
+        <w:ind w:left="5040" w:hanging="360"/>
+      </w:pPr>
+    </w:lvl>
+    <w:lvl w:ilvl="7" w:tplc="04090019" w:tentative="1">
+      <w:start w:val="1"/>
+      <w:numFmt w:val="lowerLetter"/>
+      <w:lvlText w:val="%8."/>
+      <w:lvlJc w:val="left"/>
+      <w:pPr>
+        <w:ind w:left="5760" w:hanging="360"/>
+      </w:pPr>
+    </w:lvl>
+    <w:lvl w:ilvl="8" w:tplc="0409001B" w:tentative="1">
+      <w:start w:val="1"/>
+      <w:numFmt w:val="lowerRoman"/>
+      <w:lvlText w:val="%9."/>
+      <w:lvlJc w:val="right"/>
+      <w:pPr>
+        <w:ind w:left="6480" w:hanging="180"/>
+      </w:pPr>
+    </w:lvl>
+  </w:abstractNum>
+  <w:abstractNum w:abstractNumId="3" w15:restartNumberingAfterBreak="0">
     <w:nsid w:val="1EE74A8B"/>
     <w:multiLevelType w:val="hybridMultilevel"/>
     <w:tmpl w:val="EFCACDCE"/>
@@ -11382,7 +11892,7 @@
       </w:pPr>
     </w:lvl>
   </w:abstractNum>
-  <w:abstractNum w:abstractNumId="2" w15:restartNumberingAfterBreak="0">
+  <w:abstractNum w:abstractNumId="4" w15:restartNumberingAfterBreak="0">
     <w:nsid w:val="2AC053F4"/>
     <w:multiLevelType w:val="hybridMultilevel"/>
     <w:tmpl w:val="219E3658"/>
@@ -11495,7 +12005,7 @@
       </w:rPr>
     </w:lvl>
   </w:abstractNum>
-  <w:abstractNum w:abstractNumId="3" w15:restartNumberingAfterBreak="0">
+  <w:abstractNum w:abstractNumId="5" w15:restartNumberingAfterBreak="0">
     <w:nsid w:val="2CB148DC"/>
     <w:multiLevelType w:val="hybridMultilevel"/>
     <w:tmpl w:val="C25CBD42"/>
@@ -11608,7 +12118,7 @@
       </w:rPr>
     </w:lvl>
   </w:abstractNum>
-  <w:abstractNum w:abstractNumId="4" w15:restartNumberingAfterBreak="0">
+  <w:abstractNum w:abstractNumId="6" w15:restartNumberingAfterBreak="0">
     <w:nsid w:val="2E5F1C53"/>
     <w:multiLevelType w:val="hybridMultilevel"/>
     <w:tmpl w:val="9FD8C7E8"/>
@@ -11721,7 +12231,7 @@
       </w:rPr>
     </w:lvl>
   </w:abstractNum>
-  <w:abstractNum w:abstractNumId="5" w15:restartNumberingAfterBreak="0">
+  <w:abstractNum w:abstractNumId="7" w15:restartNumberingAfterBreak="0">
     <w:nsid w:val="2F504422"/>
     <w:multiLevelType w:val="hybridMultilevel"/>
     <w:tmpl w:val="09568646"/>
@@ -11810,7 +12320,7 @@
       </w:pPr>
     </w:lvl>
   </w:abstractNum>
-  <w:abstractNum w:abstractNumId="6" w15:restartNumberingAfterBreak="0">
+  <w:abstractNum w:abstractNumId="8" w15:restartNumberingAfterBreak="0">
     <w:nsid w:val="2F5E6BDE"/>
     <w:multiLevelType w:val="hybridMultilevel"/>
     <w:tmpl w:val="FE1C468C"/>
@@ -11923,7 +12433,7 @@
       </w:rPr>
     </w:lvl>
   </w:abstractNum>
-  <w:abstractNum w:abstractNumId="7" w15:restartNumberingAfterBreak="0">
+  <w:abstractNum w:abstractNumId="9" w15:restartNumberingAfterBreak="0">
     <w:nsid w:val="34310C7A"/>
     <w:multiLevelType w:val="hybridMultilevel"/>
     <w:tmpl w:val="90020D30"/>
@@ -12036,7 +12546,7 @@
       </w:rPr>
     </w:lvl>
   </w:abstractNum>
-  <w:abstractNum w:abstractNumId="8" w15:restartNumberingAfterBreak="0">
+  <w:abstractNum w:abstractNumId="10" w15:restartNumberingAfterBreak="0">
     <w:nsid w:val="3862348A"/>
     <w:multiLevelType w:val="hybridMultilevel"/>
     <w:tmpl w:val="6CE88AF8"/>
@@ -12149,7 +12659,7 @@
       </w:rPr>
     </w:lvl>
   </w:abstractNum>
-  <w:abstractNum w:abstractNumId="9" w15:restartNumberingAfterBreak="0">
+  <w:abstractNum w:abstractNumId="11" w15:restartNumberingAfterBreak="0">
     <w:nsid w:val="44CF0DAC"/>
     <w:multiLevelType w:val="hybridMultilevel"/>
     <w:tmpl w:val="6B7264B4"/>
@@ -12262,7 +12772,7 @@
       </w:rPr>
     </w:lvl>
   </w:abstractNum>
-  <w:abstractNum w:abstractNumId="10" w15:restartNumberingAfterBreak="0">
+  <w:abstractNum w:abstractNumId="12" w15:restartNumberingAfterBreak="0">
     <w:nsid w:val="476478D4"/>
     <w:multiLevelType w:val="hybridMultilevel"/>
     <w:tmpl w:val="50FEA426"/>
@@ -12375,7 +12885,7 @@
       </w:rPr>
     </w:lvl>
   </w:abstractNum>
-  <w:abstractNum w:abstractNumId="11" w15:restartNumberingAfterBreak="0">
+  <w:abstractNum w:abstractNumId="13" w15:restartNumberingAfterBreak="0">
     <w:nsid w:val="4BC33938"/>
     <w:multiLevelType w:val="hybridMultilevel"/>
     <w:tmpl w:val="AFDAAD30"/>
@@ -12488,7 +12998,7 @@
       </w:rPr>
     </w:lvl>
   </w:abstractNum>
-  <w:abstractNum w:abstractNumId="12" w15:restartNumberingAfterBreak="0">
+  <w:abstractNum w:abstractNumId="14" w15:restartNumberingAfterBreak="0">
     <w:nsid w:val="4D0B5EEB"/>
     <w:multiLevelType w:val="multilevel"/>
     <w:tmpl w:val="406CFDC6"/>
@@ -12610,7 +13120,7 @@
       </w:rPr>
     </w:lvl>
   </w:abstractNum>
-  <w:abstractNum w:abstractNumId="13" w15:restartNumberingAfterBreak="0">
+  <w:abstractNum w:abstractNumId="15" w15:restartNumberingAfterBreak="0">
     <w:nsid w:val="4E100F79"/>
     <w:multiLevelType w:val="hybridMultilevel"/>
     <w:tmpl w:val="A55E714E"/>
@@ -12723,7 +13233,7 @@
       </w:rPr>
     </w:lvl>
   </w:abstractNum>
-  <w:abstractNum w:abstractNumId="14" w15:restartNumberingAfterBreak="0">
+  <w:abstractNum w:abstractNumId="16" w15:restartNumberingAfterBreak="0">
     <w:nsid w:val="4E39325D"/>
     <w:multiLevelType w:val="hybridMultilevel"/>
     <w:tmpl w:val="A21C7E16"/>
@@ -12809,7 +13319,7 @@
       </w:pPr>
     </w:lvl>
   </w:abstractNum>
-  <w:abstractNum w:abstractNumId="15" w15:restartNumberingAfterBreak="0">
+  <w:abstractNum w:abstractNumId="17" w15:restartNumberingAfterBreak="0">
     <w:nsid w:val="4FA662A8"/>
     <w:multiLevelType w:val="hybridMultilevel"/>
     <w:tmpl w:val="40FC95FC"/>
@@ -12922,7 +13432,7 @@
       </w:rPr>
     </w:lvl>
   </w:abstractNum>
-  <w:abstractNum w:abstractNumId="16" w15:restartNumberingAfterBreak="0">
+  <w:abstractNum w:abstractNumId="18" w15:restartNumberingAfterBreak="0">
     <w:nsid w:val="58185E5C"/>
     <w:multiLevelType w:val="hybridMultilevel"/>
     <w:tmpl w:val="84E01036"/>
@@ -13035,7 +13545,7 @@
       </w:rPr>
     </w:lvl>
   </w:abstractNum>
-  <w:abstractNum w:abstractNumId="17" w15:restartNumberingAfterBreak="0">
+  <w:abstractNum w:abstractNumId="19" w15:restartNumberingAfterBreak="0">
     <w:nsid w:val="59184653"/>
     <w:multiLevelType w:val="hybridMultilevel"/>
     <w:tmpl w:val="4BE638A4"/>
@@ -13148,7 +13658,7 @@
       </w:rPr>
     </w:lvl>
   </w:abstractNum>
-  <w:abstractNum w:abstractNumId="18" w15:restartNumberingAfterBreak="0">
+  <w:abstractNum w:abstractNumId="20" w15:restartNumberingAfterBreak="0">
     <w:nsid w:val="5B842B60"/>
     <w:multiLevelType w:val="hybridMultilevel"/>
     <w:tmpl w:val="56AA3C38"/>
@@ -13261,7 +13771,7 @@
       </w:rPr>
     </w:lvl>
   </w:abstractNum>
-  <w:abstractNum w:abstractNumId="19" w15:restartNumberingAfterBreak="0">
+  <w:abstractNum w:abstractNumId="21" w15:restartNumberingAfterBreak="0">
     <w:nsid w:val="5BA048DD"/>
     <w:multiLevelType w:val="hybridMultilevel"/>
     <w:tmpl w:val="1DB6400C"/>
@@ -13374,7 +13884,7 @@
       </w:rPr>
     </w:lvl>
   </w:abstractNum>
-  <w:abstractNum w:abstractNumId="20" w15:restartNumberingAfterBreak="0">
+  <w:abstractNum w:abstractNumId="22" w15:restartNumberingAfterBreak="0">
     <w:nsid w:val="5E2618BF"/>
     <w:multiLevelType w:val="hybridMultilevel"/>
     <w:tmpl w:val="25CC85C0"/>
@@ -13487,7 +13997,120 @@
       </w:rPr>
     </w:lvl>
   </w:abstractNum>
-  <w:abstractNum w:abstractNumId="21" w15:restartNumberingAfterBreak="0">
+  <w:abstractNum w:abstractNumId="23" w15:restartNumberingAfterBreak="0">
+    <w:nsid w:val="64C936C5"/>
+    <w:multiLevelType w:val="hybridMultilevel"/>
+    <w:tmpl w:val="AACE326C"/>
+    <w:lvl w:ilvl="0" w:tplc="04090001">
+      <w:start w:val="1"/>
+      <w:numFmt w:val="bullet"/>
+      <w:lvlText w:val=""/>
+      <w:lvlJc w:val="left"/>
+      <w:pPr>
+        <w:ind w:left="720" w:hanging="360"/>
+      </w:pPr>
+      <w:rPr>
+        <w:rFonts w:ascii="Symbol" w:hAnsi="Symbol" w:hint="default"/>
+      </w:rPr>
+    </w:lvl>
+    <w:lvl w:ilvl="1" w:tplc="04090003" w:tentative="1">
+      <w:start w:val="1"/>
+      <w:numFmt w:val="bullet"/>
+      <w:lvlText w:val="o"/>
+      <w:lvlJc w:val="left"/>
+      <w:pPr>
+        <w:ind w:left="1440" w:hanging="360"/>
+      </w:pPr>
+      <w:rPr>
+        <w:rFonts w:ascii="Courier New" w:hAnsi="Courier New" w:cs="Courier New" w:hint="default"/>
+      </w:rPr>
+    </w:lvl>
+    <w:lvl w:ilvl="2" w:tplc="04090005" w:tentative="1">
+      <w:start w:val="1"/>
+      <w:numFmt w:val="bullet"/>
+      <w:lvlText w:val=""/>
+      <w:lvlJc w:val="left"/>
+      <w:pPr>
+        <w:ind w:left="2160" w:hanging="360"/>
+      </w:pPr>
+      <w:rPr>
+        <w:rFonts w:ascii="Wingdings" w:hAnsi="Wingdings" w:hint="default"/>
+      </w:rPr>
+    </w:lvl>
+    <w:lvl w:ilvl="3" w:tplc="04090001" w:tentative="1">
+      <w:start w:val="1"/>
+      <w:numFmt w:val="bullet"/>
+      <w:lvlText w:val=""/>
+      <w:lvlJc w:val="left"/>
+      <w:pPr>
+        <w:ind w:left="2880" w:hanging="360"/>
+      </w:pPr>
+      <w:rPr>
+        <w:rFonts w:ascii="Symbol" w:hAnsi="Symbol" w:hint="default"/>
+      </w:rPr>
+    </w:lvl>
+    <w:lvl w:ilvl="4" w:tplc="04090003" w:tentative="1">
+      <w:start w:val="1"/>
+      <w:numFmt w:val="bullet"/>
+      <w:lvlText w:val="o"/>
+      <w:lvlJc w:val="left"/>
+      <w:pPr>
+        <w:ind w:left="3600" w:hanging="360"/>
+      </w:pPr>
+      <w:rPr>
+        <w:rFonts w:ascii="Courier New" w:hAnsi="Courier New" w:cs="Courier New" w:hint="default"/>
+      </w:rPr>
+    </w:lvl>
+    <w:lvl w:ilvl="5" w:tplc="04090005" w:tentative="1">
+      <w:start w:val="1"/>
+      <w:numFmt w:val="bullet"/>
+      <w:lvlText w:val=""/>
+      <w:lvlJc w:val="left"/>
+      <w:pPr>
+        <w:ind w:left="4320" w:hanging="360"/>
+      </w:pPr>
+      <w:rPr>
+        <w:rFonts w:ascii="Wingdings" w:hAnsi="Wingdings" w:hint="default"/>
+      </w:rPr>
+    </w:lvl>
+    <w:lvl w:ilvl="6" w:tplc="04090001" w:tentative="1">
+      <w:start w:val="1"/>
+      <w:numFmt w:val="bullet"/>
+      <w:lvlText w:val=""/>
+      <w:lvlJc w:val="left"/>
+      <w:pPr>
+        <w:ind w:left="5040" w:hanging="360"/>
+      </w:pPr>
+      <w:rPr>
+        <w:rFonts w:ascii="Symbol" w:hAnsi="Symbol" w:hint="default"/>
+      </w:rPr>
+    </w:lvl>
+    <w:lvl w:ilvl="7" w:tplc="04090003" w:tentative="1">
+      <w:start w:val="1"/>
+      <w:numFmt w:val="bullet"/>
+      <w:lvlText w:val="o"/>
+      <w:lvlJc w:val="left"/>
+      <w:pPr>
+        <w:ind w:left="5760" w:hanging="360"/>
+      </w:pPr>
+      <w:rPr>
+        <w:rFonts w:ascii="Courier New" w:hAnsi="Courier New" w:cs="Courier New" w:hint="default"/>
+      </w:rPr>
+    </w:lvl>
+    <w:lvl w:ilvl="8" w:tplc="04090005" w:tentative="1">
+      <w:start w:val="1"/>
+      <w:numFmt w:val="bullet"/>
+      <w:lvlText w:val=""/>
+      <w:lvlJc w:val="left"/>
+      <w:pPr>
+        <w:ind w:left="6480" w:hanging="360"/>
+      </w:pPr>
+      <w:rPr>
+        <w:rFonts w:ascii="Wingdings" w:hAnsi="Wingdings" w:hint="default"/>
+      </w:rPr>
+    </w:lvl>
+  </w:abstractNum>
+  <w:abstractNum w:abstractNumId="24" w15:restartNumberingAfterBreak="0">
     <w:nsid w:val="684D1914"/>
     <w:multiLevelType w:val="multilevel"/>
     <w:tmpl w:val="8DB83412"/>
@@ -13604,7 +14227,7 @@
       </w:pPr>
     </w:lvl>
   </w:abstractNum>
-  <w:abstractNum w:abstractNumId="22" w15:restartNumberingAfterBreak="0">
+  <w:abstractNum w:abstractNumId="25" w15:restartNumberingAfterBreak="0">
     <w:nsid w:val="69581DDF"/>
     <w:multiLevelType w:val="hybridMultilevel"/>
     <w:tmpl w:val="992A7A9A"/>
@@ -13693,7 +14316,7 @@
       </w:pPr>
     </w:lvl>
   </w:abstractNum>
-  <w:abstractNum w:abstractNumId="23" w15:restartNumberingAfterBreak="0">
+  <w:abstractNum w:abstractNumId="26" w15:restartNumberingAfterBreak="0">
     <w:nsid w:val="6EE76B7F"/>
     <w:multiLevelType w:val="hybridMultilevel"/>
     <w:tmpl w:val="4F1695C6"/>
@@ -13779,7 +14402,7 @@
       </w:pPr>
     </w:lvl>
   </w:abstractNum>
-  <w:abstractNum w:abstractNumId="24" w15:restartNumberingAfterBreak="0">
+  <w:abstractNum w:abstractNumId="27" w15:restartNumberingAfterBreak="0">
     <w:nsid w:val="6EF864E1"/>
     <w:multiLevelType w:val="hybridMultilevel"/>
     <w:tmpl w:val="C9183798"/>
@@ -13892,7 +14515,7 @@
       </w:rPr>
     </w:lvl>
   </w:abstractNum>
-  <w:abstractNum w:abstractNumId="25" w15:restartNumberingAfterBreak="0">
+  <w:abstractNum w:abstractNumId="28" w15:restartNumberingAfterBreak="0">
     <w:nsid w:val="6F0B35E1"/>
     <w:multiLevelType w:val="hybridMultilevel"/>
     <w:tmpl w:val="728E3A9E"/>
@@ -14005,7 +14628,7 @@
       </w:rPr>
     </w:lvl>
   </w:abstractNum>
-  <w:abstractNum w:abstractNumId="26" w15:restartNumberingAfterBreak="0">
+  <w:abstractNum w:abstractNumId="29" w15:restartNumberingAfterBreak="0">
     <w:nsid w:val="6F1B1D02"/>
     <w:multiLevelType w:val="hybridMultilevel"/>
     <w:tmpl w:val="2B4EACA0"/>
@@ -14118,7 +14741,7 @@
       </w:rPr>
     </w:lvl>
   </w:abstractNum>
-  <w:abstractNum w:abstractNumId="27" w15:restartNumberingAfterBreak="0">
+  <w:abstractNum w:abstractNumId="30" w15:restartNumberingAfterBreak="0">
     <w:nsid w:val="70B10C5E"/>
     <w:multiLevelType w:val="hybridMultilevel"/>
     <w:tmpl w:val="2CDEA592"/>
@@ -14231,7 +14854,7 @@
       </w:rPr>
     </w:lvl>
   </w:abstractNum>
-  <w:abstractNum w:abstractNumId="28" w15:restartNumberingAfterBreak="0">
+  <w:abstractNum w:abstractNumId="31" w15:restartNumberingAfterBreak="0">
     <w:nsid w:val="72EE769F"/>
     <w:multiLevelType w:val="hybridMultilevel"/>
     <w:tmpl w:val="87F08B1A"/>
@@ -14320,7 +14943,7 @@
       </w:pPr>
     </w:lvl>
   </w:abstractNum>
-  <w:abstractNum w:abstractNumId="29" w15:restartNumberingAfterBreak="0">
+  <w:abstractNum w:abstractNumId="32" w15:restartNumberingAfterBreak="0">
     <w:nsid w:val="76B66DD4"/>
     <w:multiLevelType w:val="hybridMultilevel"/>
     <w:tmpl w:val="7C1800D6"/>
@@ -14433,7 +15056,7 @@
       </w:rPr>
     </w:lvl>
   </w:abstractNum>
-  <w:abstractNum w:abstractNumId="30" w15:restartNumberingAfterBreak="0">
+  <w:abstractNum w:abstractNumId="33" w15:restartNumberingAfterBreak="0">
     <w:nsid w:val="76CB2BD3"/>
     <w:multiLevelType w:val="hybridMultilevel"/>
     <w:tmpl w:val="D4566C30"/>
@@ -14546,7 +15169,7 @@
       </w:rPr>
     </w:lvl>
   </w:abstractNum>
-  <w:abstractNum w:abstractNumId="31" w15:restartNumberingAfterBreak="0">
+  <w:abstractNum w:abstractNumId="34" w15:restartNumberingAfterBreak="0">
     <w:nsid w:val="778B66F2"/>
     <w:multiLevelType w:val="hybridMultilevel"/>
     <w:tmpl w:val="230AA6AE"/>
@@ -14659,7 +15282,7 @@
       </w:rPr>
     </w:lvl>
   </w:abstractNum>
-  <w:abstractNum w:abstractNumId="32" w15:restartNumberingAfterBreak="0">
+  <w:abstractNum w:abstractNumId="35" w15:restartNumberingAfterBreak="0">
     <w:nsid w:val="7BDE3943"/>
     <w:multiLevelType w:val="hybridMultilevel"/>
     <w:tmpl w:val="E0524E42"/>
@@ -14746,103 +15369,112 @@
     </w:lvl>
   </w:abstractNum>
   <w:num w:numId="1">
+    <w:abstractNumId w:val="24"/>
+  </w:num>
+  <w:num w:numId="2">
+    <w:abstractNumId w:val="35"/>
+  </w:num>
+  <w:num w:numId="3">
+    <w:abstractNumId w:val="25"/>
+  </w:num>
+  <w:num w:numId="4">
+    <w:abstractNumId w:val="16"/>
+  </w:num>
+  <w:num w:numId="5">
+    <w:abstractNumId w:val="7"/>
+  </w:num>
+  <w:num w:numId="6">
+    <w:abstractNumId w:val="26"/>
+  </w:num>
+  <w:num w:numId="7">
+    <w:abstractNumId w:val="3"/>
+  </w:num>
+  <w:num w:numId="8">
+    <w:abstractNumId w:val="8"/>
+  </w:num>
+  <w:num w:numId="9">
+    <w:abstractNumId w:val="12"/>
+  </w:num>
+  <w:num w:numId="10">
+    <w:abstractNumId w:val="27"/>
+  </w:num>
+  <w:num w:numId="11">
+    <w:abstractNumId w:val="17"/>
+  </w:num>
+  <w:num w:numId="12">
+    <w:abstractNumId w:val="31"/>
+  </w:num>
+  <w:num w:numId="13">
+    <w:abstractNumId w:val="15"/>
+  </w:num>
+  <w:num w:numId="14">
+    <w:abstractNumId w:val="28"/>
+  </w:num>
+  <w:num w:numId="15">
+    <w:abstractNumId w:val="22"/>
+  </w:num>
+  <w:num w:numId="16">
     <w:abstractNumId w:val="21"/>
   </w:num>
-  <w:num w:numId="2">
+  <w:num w:numId="17">
+    <w:abstractNumId w:val="6"/>
+  </w:num>
+  <w:num w:numId="18">
+    <w:abstractNumId w:val="9"/>
+  </w:num>
+  <w:num w:numId="19">
+    <w:abstractNumId w:val="13"/>
+  </w:num>
+  <w:num w:numId="20">
+    <w:abstractNumId w:val="11"/>
+  </w:num>
+  <w:num w:numId="21">
+    <w:abstractNumId w:val="5"/>
+  </w:num>
+  <w:num w:numId="22">
+    <w:abstractNumId w:val="1"/>
+  </w:num>
+  <w:num w:numId="23">
+    <w:abstractNumId w:val="18"/>
+  </w:num>
+  <w:num w:numId="24">
+    <w:abstractNumId w:val="4"/>
+  </w:num>
+  <w:num w:numId="25">
+    <w:abstractNumId w:val="34"/>
+  </w:num>
+  <w:num w:numId="26">
+    <w:abstractNumId w:val="33"/>
+  </w:num>
+  <w:num w:numId="27">
+    <w:abstractNumId w:val="10"/>
+  </w:num>
+  <w:num w:numId="28">
+    <w:abstractNumId w:val="14"/>
+  </w:num>
+  <w:num w:numId="29">
+    <w:abstractNumId w:val="19"/>
+  </w:num>
+  <w:num w:numId="30">
+    <w:abstractNumId w:val="30"/>
+  </w:num>
+  <w:num w:numId="31">
+    <w:abstractNumId w:val="29"/>
+  </w:num>
+  <w:num w:numId="32">
     <w:abstractNumId w:val="32"/>
   </w:num>
-  <w:num w:numId="3">
-    <w:abstractNumId w:val="22"/>
+  <w:num w:numId="33">
+    <w:abstractNumId w:val="20"/>
   </w:num>
-  <w:num w:numId="4">
-    <w:abstractNumId w:val="14"/>
-  </w:num>
-  <w:num w:numId="5">
-    <w:abstractNumId w:val="5"/>
-  </w:num>
-  <w:num w:numId="6">
+  <w:num w:numId="34">
     <w:abstractNumId w:val="23"/>
   </w:num>
-  <w:num w:numId="7">
-    <w:abstractNumId w:val="1"/>
-  </w:num>
-  <w:num w:numId="8">
-    <w:abstractNumId w:val="6"/>
-  </w:num>
-  <w:num w:numId="9">
-    <w:abstractNumId w:val="10"/>
-  </w:num>
-  <w:num w:numId="10">
-    <w:abstractNumId w:val="24"/>
-  </w:num>
-  <w:num w:numId="11">
-    <w:abstractNumId w:val="15"/>
-  </w:num>
-  <w:num w:numId="12">
-    <w:abstractNumId w:val="28"/>
-  </w:num>
-  <w:num w:numId="13">
-    <w:abstractNumId w:val="13"/>
-  </w:num>
-  <w:num w:numId="14">
-    <w:abstractNumId w:val="25"/>
-  </w:num>
-  <w:num w:numId="15">
-    <w:abstractNumId w:val="20"/>
-  </w:num>
-  <w:num w:numId="16">
-    <w:abstractNumId w:val="19"/>
-  </w:num>
-  <w:num w:numId="17">
-    <w:abstractNumId w:val="4"/>
-  </w:num>
-  <w:num w:numId="18">
-    <w:abstractNumId w:val="7"/>
-  </w:num>
-  <w:num w:numId="19">
-    <w:abstractNumId w:val="11"/>
-  </w:num>
-  <w:num w:numId="20">
-    <w:abstractNumId w:val="9"/>
-  </w:num>
-  <w:num w:numId="21">
-    <w:abstractNumId w:val="3"/>
-  </w:num>
-  <w:num w:numId="22">
-    <w:abstractNumId w:val="0"/>
-  </w:num>
-  <w:num w:numId="23">
-    <w:abstractNumId w:val="16"/>
-  </w:num>
-  <w:num w:numId="24">
+  <w:num w:numId="35">
     <w:abstractNumId w:val="2"/>
   </w:num>
-  <w:num w:numId="25">
-    <w:abstractNumId w:val="31"/>
-  </w:num>
-  <w:num w:numId="26">
-    <w:abstractNumId w:val="30"/>
-  </w:num>
-  <w:num w:numId="27">
-    <w:abstractNumId w:val="8"/>
-  </w:num>
-  <w:num w:numId="28">
-    <w:abstractNumId w:val="12"/>
-  </w:num>
-  <w:num w:numId="29">
-    <w:abstractNumId w:val="17"/>
-  </w:num>
-  <w:num w:numId="30">
-    <w:abstractNumId w:val="27"/>
-  </w:num>
-  <w:num w:numId="31">
-    <w:abstractNumId w:val="26"/>
-  </w:num>
-  <w:num w:numId="32">
-    <w:abstractNumId w:val="29"/>
-  </w:num>
-  <w:num w:numId="33">
-    <w:abstractNumId w:val="18"/>
+  <w:num w:numId="36">
+    <w:abstractNumId w:val="0"/>
   </w:num>
 </w:numbering>
 </file>

</xml_diff>